<commit_message>
code review on tempcomp
git-tfs-id: [http://szvptemfou01:8080/tfs/DefaultCollection]$/FW SVI FF Releases/Release1/Docs;C35216
</commit_message>
<xml_diff>
--- a/Docs/Reviews/Tempcomp and use in AD channel functions including order of initialization(EJ).docx
+++ b/Docs/Reviews/Tempcomp and use in AD channel functions including order of initialization(EJ).docx
@@ -54,6 +54,12 @@
       </w:r>
     </w:p>
     <w:p>
+      <w:pPr>
+        <w:rPr>
+          <w:rFonts w:hint="eastAsia"/>
+          <w:lang w:eastAsia="zh-CN"/>
+        </w:rPr>
+      </w:pPr>
       <w:r>
         <w:t xml:space="preserve">Project </w:t>
       </w:r>
@@ -74,580 +80,6 @@
       </w:r>
       <w:r>
         <w:t>879</w:t>
-      </w:r>
-    </w:p>
-    <w:p/>
-    <w:tbl>
-      <w:tblPr>
-        <w:tblStyle w:val="TableGrid"/>
-        <w:tblW w:w="0" w:type="auto"/>
-        <w:tblLook w:val="04A0" w:firstRow="1" w:lastRow="0" w:firstColumn="1" w:lastColumn="0" w:noHBand="0" w:noVBand="1"/>
-      </w:tblPr>
-      <w:tblGrid>
-        <w:gridCol w:w="684"/>
-        <w:gridCol w:w="1140"/>
-        <w:gridCol w:w="4585"/>
-        <w:gridCol w:w="1818"/>
-        <w:gridCol w:w="1349"/>
-      </w:tblGrid>
-      <w:tr>
-        <w:tc>
-          <w:tcPr>
-            <w:tcW w:w="1824" w:type="dxa"/>
-            <w:gridSpan w:val="2"/>
-            <w:shd w:val="clear" w:color="auto" w:fill="D9D9D9" w:themeFill="background1" w:themeFillShade="D9"/>
-          </w:tcPr>
-          <w:p>
-            <w:r>
-              <w:t>Containing file</w:t>
-            </w:r>
-          </w:p>
-        </w:tc>
-        <w:tc>
-          <w:tcPr>
-            <w:tcW w:w="4585" w:type="dxa"/>
-            <w:shd w:val="clear" w:color="auto" w:fill="D9D9D9" w:themeFill="background1" w:themeFillShade="D9"/>
-          </w:tcPr>
-          <w:p>
-            <w:pPr>
-              <w:rPr>
-                <w:rFonts w:hint="eastAsia"/>
-                <w:lang w:eastAsia="zh-CN"/>
-              </w:rPr>
-            </w:pPr>
-            <w:r>
-              <w:rPr>
-                <w:rFonts w:hint="eastAsia"/>
-                <w:lang w:eastAsia="zh-CN"/>
-              </w:rPr>
-              <w:t>Firmware\</w:t>
-            </w:r>
-            <w:proofErr w:type="spellStart"/>
-            <w:r>
-              <w:rPr>
-                <w:rFonts w:hint="eastAsia"/>
-                <w:lang w:eastAsia="zh-CN"/>
-              </w:rPr>
-              <w:t>sysio</w:t>
-            </w:r>
-            <w:proofErr w:type="spellEnd"/>
-            <w:r>
-              <w:rPr>
-                <w:rFonts w:hint="eastAsia"/>
-                <w:lang w:eastAsia="zh-CN"/>
-              </w:rPr>
-              <w:t>\</w:t>
-            </w:r>
-            <w:proofErr w:type="spellStart"/>
-            <w:r>
-              <w:rPr>
-                <w:rFonts w:hint="eastAsia"/>
-                <w:lang w:eastAsia="zh-CN"/>
-              </w:rPr>
-              <w:t>adtbldrv.c</w:t>
-            </w:r>
-            <w:proofErr w:type="spellEnd"/>
-          </w:p>
-        </w:tc>
-        <w:tc>
-          <w:tcPr>
-            <w:tcW w:w="1818" w:type="dxa"/>
-            <w:shd w:val="clear" w:color="auto" w:fill="D9D9D9" w:themeFill="background1" w:themeFillShade="D9"/>
-          </w:tcPr>
-          <w:p>
-            <w:r>
-              <w:t>Review Date</w:t>
-            </w:r>
-          </w:p>
-        </w:tc>
-        <w:tc>
-          <w:tcPr>
-            <w:tcW w:w="1349" w:type="dxa"/>
-            <w:shd w:val="clear" w:color="auto" w:fill="D9D9D9" w:themeFill="background1" w:themeFillShade="D9"/>
-          </w:tcPr>
-          <w:p>
-            <w:r>
-              <w:t>Reviewer</w:t>
-            </w:r>
-          </w:p>
-        </w:tc>
-      </w:tr>
-      <w:tr>
-        <w:tc>
-          <w:tcPr>
-            <w:tcW w:w="1824" w:type="dxa"/>
-            <w:gridSpan w:val="2"/>
-          </w:tcPr>
-          <w:p>
-            <w:r>
-              <w:t>Function or data</w:t>
-            </w:r>
-          </w:p>
-        </w:tc>
-        <w:tc>
-          <w:tcPr>
-            <w:tcW w:w="4585" w:type="dxa"/>
-          </w:tcPr>
-          <w:p>
-            <w:pPr>
-              <w:rPr>
-                <w:lang w:eastAsia="zh-CN"/>
-              </w:rPr>
-            </w:pPr>
-          </w:p>
-        </w:tc>
-        <w:tc>
-          <w:tcPr>
-            <w:tcW w:w="1818" w:type="dxa"/>
-          </w:tcPr>
-          <w:p>
-            <w:r>
-              <w:t>03/</w:t>
-            </w:r>
-            <w:r>
-              <w:rPr>
-                <w:rFonts w:hint="eastAsia"/>
-                <w:lang w:eastAsia="zh-CN"/>
-              </w:rPr>
-              <w:t>12</w:t>
-            </w:r>
-            <w:r>
-              <w:t>/2014</w:t>
-            </w:r>
-          </w:p>
-        </w:tc>
-        <w:tc>
-          <w:tcPr>
-            <w:tcW w:w="1349" w:type="dxa"/>
-          </w:tcPr>
-          <w:p>
-            <w:pPr>
-              <w:rPr>
-                <w:lang w:eastAsia="zh-CN"/>
-              </w:rPr>
-            </w:pPr>
-            <w:r>
-              <w:rPr>
-                <w:rFonts w:hint="eastAsia"/>
-                <w:lang w:eastAsia="zh-CN"/>
-              </w:rPr>
-              <w:t>EJ</w:t>
-            </w:r>
-          </w:p>
-        </w:tc>
-      </w:tr>
-      <w:tr>
-        <w:trPr>
-          <w:trHeight w:val="58"/>
-        </w:trPr>
-        <w:tc>
-          <w:tcPr>
-            <w:tcW w:w="9576" w:type="dxa"/>
-            <w:gridSpan w:val="5"/>
-            <w:shd w:val="clear" w:color="auto" w:fill="595959" w:themeFill="text1" w:themeFillTint="A6"/>
-          </w:tcPr>
-          <w:p>
-            <w:pPr>
-              <w:rPr>
-                <w:sz w:val="16"/>
-                <w:szCs w:val="16"/>
-              </w:rPr>
-            </w:pPr>
-          </w:p>
-        </w:tc>
-      </w:tr>
-      <w:tr>
-        <w:tc>
-          <w:tcPr>
-            <w:tcW w:w="684" w:type="dxa"/>
-            <w:shd w:val="clear" w:color="auto" w:fill="D9D9D9" w:themeFill="background1" w:themeFillShade="D9"/>
-          </w:tcPr>
-          <w:p>
-            <w:r>
-              <w:t>TFS wit</w:t>
-            </w:r>
-          </w:p>
-        </w:tc>
-        <w:tc>
-          <w:tcPr>
-            <w:tcW w:w="1140" w:type="dxa"/>
-          </w:tcPr>
-          <w:p/>
-        </w:tc>
-        <w:tc>
-          <w:tcPr>
-            <w:tcW w:w="7752" w:type="dxa"/>
-            <w:gridSpan w:val="3"/>
-          </w:tcPr>
-          <w:p>
-            <w:r>
-              <w:t>NO FINDINGS</w:t>
-            </w:r>
-          </w:p>
-        </w:tc>
-      </w:tr>
-      <w:tr>
-        <w:tc>
-          <w:tcPr>
-            <w:tcW w:w="1824" w:type="dxa"/>
-            <w:gridSpan w:val="2"/>
-            <w:shd w:val="clear" w:color="auto" w:fill="D9D9D9" w:themeFill="background1" w:themeFillShade="D9"/>
-          </w:tcPr>
-          <w:p>
-            <w:r>
-              <w:t>Impact</w:t>
-            </w:r>
-          </w:p>
-        </w:tc>
-        <w:tc>
-          <w:tcPr>
-            <w:tcW w:w="7752" w:type="dxa"/>
-            <w:gridSpan w:val="3"/>
-          </w:tcPr>
-          <w:p/>
-        </w:tc>
-      </w:tr>
-      <w:tr>
-        <w:tc>
-          <w:tcPr>
-            <w:tcW w:w="1824" w:type="dxa"/>
-            <w:gridSpan w:val="2"/>
-            <w:shd w:val="clear" w:color="auto" w:fill="D9D9D9" w:themeFill="background1" w:themeFillShade="D9"/>
-          </w:tcPr>
-          <w:p>
-            <w:r>
-              <w:t>Resolution</w:t>
-            </w:r>
-          </w:p>
-        </w:tc>
-        <w:tc>
-          <w:tcPr>
-            <w:tcW w:w="7752" w:type="dxa"/>
-            <w:gridSpan w:val="3"/>
-          </w:tcPr>
-          <w:p>
-            <w:pPr>
-              <w:rPr>
-                <w:b/>
-              </w:rPr>
-            </w:pPr>
-          </w:p>
-        </w:tc>
-      </w:tr>
-    </w:tbl>
-    <w:p>
-      <w:pPr>
-        <w:rPr>
-          <w:lang w:eastAsia="zh-CN"/>
-        </w:rPr>
-      </w:pPr>
-    </w:p>
-    <w:p>
-      <w:pPr>
-        <w:rPr>
-          <w:lang w:eastAsia="zh-CN"/>
-        </w:rPr>
-      </w:pPr>
-      <w:r>
-        <w:rPr>
-          <w:lang w:eastAsia="zh-CN"/>
-        </w:rPr>
-        <w:br w:type="page"/>
-      </w:r>
-    </w:p>
-    <w:p>
-      <w:pPr>
-        <w:rPr>
-          <w:lang w:eastAsia="zh-CN"/>
-        </w:rPr>
-      </w:pPr>
-    </w:p>
-    <w:tbl>
-      <w:tblPr>
-        <w:tblStyle w:val="TableGrid"/>
-        <w:tblW w:w="0" w:type="auto"/>
-        <w:tblLook w:val="04A0" w:firstRow="1" w:lastRow="0" w:firstColumn="1" w:lastColumn="0" w:noHBand="0" w:noVBand="1"/>
-      </w:tblPr>
-      <w:tblGrid>
-        <w:gridCol w:w="684"/>
-        <w:gridCol w:w="1140"/>
-        <w:gridCol w:w="4585"/>
-        <w:gridCol w:w="1818"/>
-        <w:gridCol w:w="1349"/>
-      </w:tblGrid>
-      <w:tr>
-        <w:tc>
-          <w:tcPr>
-            <w:tcW w:w="1824" w:type="dxa"/>
-            <w:gridSpan w:val="2"/>
-            <w:shd w:val="clear" w:color="auto" w:fill="D9D9D9" w:themeFill="background1" w:themeFillShade="D9"/>
-          </w:tcPr>
-          <w:p>
-            <w:r>
-              <w:t>Containing file</w:t>
-            </w:r>
-          </w:p>
-        </w:tc>
-        <w:tc>
-          <w:tcPr>
-            <w:tcW w:w="4585" w:type="dxa"/>
-            <w:shd w:val="clear" w:color="auto" w:fill="D9D9D9" w:themeFill="background1" w:themeFillShade="D9"/>
-          </w:tcPr>
-          <w:p>
-            <w:pPr>
-              <w:rPr>
-                <w:rFonts w:hint="eastAsia"/>
-                <w:lang w:eastAsia="zh-CN"/>
-              </w:rPr>
-            </w:pPr>
-            <w:r>
-              <w:rPr>
-                <w:rFonts w:hint="eastAsia"/>
-                <w:lang w:eastAsia="zh-CN"/>
-              </w:rPr>
-              <w:t>Firmware\</w:t>
-            </w:r>
-            <w:proofErr w:type="spellStart"/>
-            <w:r>
-              <w:rPr>
-                <w:rFonts w:hint="eastAsia"/>
-                <w:lang w:eastAsia="zh-CN"/>
-              </w:rPr>
-              <w:t>sysio</w:t>
-            </w:r>
-            <w:proofErr w:type="spellEnd"/>
-            <w:r>
-              <w:rPr>
-                <w:rFonts w:hint="eastAsia"/>
-                <w:lang w:eastAsia="zh-CN"/>
-              </w:rPr>
-              <w:t>\</w:t>
-            </w:r>
-            <w:proofErr w:type="spellStart"/>
-            <w:r>
-              <w:rPr>
-                <w:rFonts w:hint="eastAsia"/>
-                <w:lang w:eastAsia="zh-CN"/>
-              </w:rPr>
-              <w:t>tempcomp.c</w:t>
-            </w:r>
-            <w:proofErr w:type="spellEnd"/>
-          </w:p>
-        </w:tc>
-        <w:tc>
-          <w:tcPr>
-            <w:tcW w:w="1818" w:type="dxa"/>
-            <w:shd w:val="clear" w:color="auto" w:fill="D9D9D9" w:themeFill="background1" w:themeFillShade="D9"/>
-          </w:tcPr>
-          <w:p>
-            <w:r>
-              <w:t>Review Date</w:t>
-            </w:r>
-          </w:p>
-        </w:tc>
-        <w:tc>
-          <w:tcPr>
-            <w:tcW w:w="1349" w:type="dxa"/>
-            <w:shd w:val="clear" w:color="auto" w:fill="D9D9D9" w:themeFill="background1" w:themeFillShade="D9"/>
-          </w:tcPr>
-          <w:p>
-            <w:r>
-              <w:t>Reviewer</w:t>
-            </w:r>
-          </w:p>
-        </w:tc>
-      </w:tr>
-      <w:tr>
-        <w:tc>
-          <w:tcPr>
-            <w:tcW w:w="1824" w:type="dxa"/>
-            <w:gridSpan w:val="2"/>
-          </w:tcPr>
-          <w:p>
-            <w:r>
-              <w:t>Function or data</w:t>
-            </w:r>
-          </w:p>
-        </w:tc>
-        <w:tc>
-          <w:tcPr>
-            <w:tcW w:w="4585" w:type="dxa"/>
-          </w:tcPr>
-          <w:p>
-            <w:pPr>
-              <w:rPr>
-                <w:lang w:eastAsia="zh-CN"/>
-              </w:rPr>
-            </w:pPr>
-          </w:p>
-        </w:tc>
-        <w:tc>
-          <w:tcPr>
-            <w:tcW w:w="1818" w:type="dxa"/>
-          </w:tcPr>
-          <w:p>
-            <w:r>
-              <w:t>03/</w:t>
-            </w:r>
-            <w:r>
-              <w:rPr>
-                <w:rFonts w:hint="eastAsia"/>
-                <w:lang w:eastAsia="zh-CN"/>
-              </w:rPr>
-              <w:t>12</w:t>
-            </w:r>
-            <w:r>
-              <w:t>/2014</w:t>
-            </w:r>
-          </w:p>
-        </w:tc>
-        <w:tc>
-          <w:tcPr>
-            <w:tcW w:w="1349" w:type="dxa"/>
-          </w:tcPr>
-          <w:p>
-            <w:pPr>
-              <w:rPr>
-                <w:lang w:eastAsia="zh-CN"/>
-              </w:rPr>
-            </w:pPr>
-            <w:r>
-              <w:rPr>
-                <w:rFonts w:hint="eastAsia"/>
-                <w:lang w:eastAsia="zh-CN"/>
-              </w:rPr>
-              <w:t>EJ</w:t>
-            </w:r>
-          </w:p>
-        </w:tc>
-      </w:tr>
-      <w:tr>
-        <w:trPr>
-          <w:trHeight w:val="58"/>
-        </w:trPr>
-        <w:tc>
-          <w:tcPr>
-            <w:tcW w:w="9576" w:type="dxa"/>
-            <w:gridSpan w:val="5"/>
-            <w:shd w:val="clear" w:color="auto" w:fill="595959" w:themeFill="text1" w:themeFillTint="A6"/>
-          </w:tcPr>
-          <w:p>
-            <w:pPr>
-              <w:rPr>
-                <w:sz w:val="16"/>
-                <w:szCs w:val="16"/>
-              </w:rPr>
-            </w:pPr>
-          </w:p>
-        </w:tc>
-      </w:tr>
-      <w:tr>
-        <w:tc>
-          <w:tcPr>
-            <w:tcW w:w="684" w:type="dxa"/>
-            <w:shd w:val="clear" w:color="auto" w:fill="D9D9D9" w:themeFill="background1" w:themeFillShade="D9"/>
-          </w:tcPr>
-          <w:p>
-            <w:r>
-              <w:t>TFS wit</w:t>
-            </w:r>
-          </w:p>
-        </w:tc>
-        <w:tc>
-          <w:tcPr>
-            <w:tcW w:w="1140" w:type="dxa"/>
-          </w:tcPr>
-          <w:p/>
-        </w:tc>
-        <w:tc>
-          <w:tcPr>
-            <w:tcW w:w="7752" w:type="dxa"/>
-            <w:gridSpan w:val="3"/>
-          </w:tcPr>
-          <w:p>
-            <w:pPr>
-              <w:rPr>
-                <w:rFonts w:hint="eastAsia"/>
-                <w:lang w:eastAsia="zh-CN"/>
-              </w:rPr>
-            </w:pPr>
-            <w:r>
-              <w:rPr>
-                <w:rFonts w:hint="eastAsia"/>
-                <w:lang w:eastAsia="zh-CN"/>
-              </w:rPr>
-              <w:t>No change happened in this project.</w:t>
-            </w:r>
-          </w:p>
-        </w:tc>
-      </w:tr>
-      <w:tr>
-        <w:tc>
-          <w:tcPr>
-            <w:tcW w:w="1824" w:type="dxa"/>
-            <w:gridSpan w:val="2"/>
-            <w:shd w:val="clear" w:color="auto" w:fill="D9D9D9" w:themeFill="background1" w:themeFillShade="D9"/>
-          </w:tcPr>
-          <w:p>
-            <w:r>
-              <w:t>Impact</w:t>
-            </w:r>
-          </w:p>
-        </w:tc>
-        <w:tc>
-          <w:tcPr>
-            <w:tcW w:w="7752" w:type="dxa"/>
-            <w:gridSpan w:val="3"/>
-          </w:tcPr>
-          <w:p/>
-        </w:tc>
-      </w:tr>
-      <w:tr>
-        <w:tc>
-          <w:tcPr>
-            <w:tcW w:w="1824" w:type="dxa"/>
-            <w:gridSpan w:val="2"/>
-            <w:shd w:val="clear" w:color="auto" w:fill="D9D9D9" w:themeFill="background1" w:themeFillShade="D9"/>
-          </w:tcPr>
-          <w:p>
-            <w:r>
-              <w:t>Resolution</w:t>
-            </w:r>
-          </w:p>
-        </w:tc>
-        <w:tc>
-          <w:tcPr>
-            <w:tcW w:w="7752" w:type="dxa"/>
-            <w:gridSpan w:val="3"/>
-          </w:tcPr>
-          <w:p>
-            <w:pPr>
-              <w:rPr>
-                <w:b/>
-              </w:rPr>
-            </w:pPr>
-          </w:p>
-        </w:tc>
-      </w:tr>
-    </w:tbl>
-    <w:p>
-      <w:pPr>
-        <w:rPr>
-          <w:lang w:eastAsia="zh-CN"/>
-        </w:rPr>
-      </w:pPr>
-    </w:p>
-    <w:p>
-      <w:pPr>
-        <w:rPr>
-          <w:lang w:eastAsia="zh-CN"/>
-        </w:rPr>
-      </w:pPr>
-      <w:r>
-        <w:rPr>
-          <w:lang w:eastAsia="zh-CN"/>
-        </w:rPr>
-        <w:br w:type="page"/>
       </w:r>
     </w:p>
     <w:p>
@@ -692,7 +124,6 @@
           <w:p>
             <w:pPr>
               <w:rPr>
-                <w:rFonts w:hint="eastAsia"/>
                 <w:lang w:eastAsia="zh-CN"/>
               </w:rPr>
             </w:pPr>
@@ -725,14 +156,7 @@
                 <w:rFonts w:hint="eastAsia"/>
                 <w:lang w:eastAsia="zh-CN"/>
               </w:rPr>
-              <w:t>tempr</w:t>
-            </w:r>
-            <w:r>
-              <w:rPr>
-                <w:rFonts w:hint="eastAsia"/>
-                <w:lang w:eastAsia="zh-CN"/>
-              </w:rPr>
-              <w:t>.c</w:t>
+              <w:t>adtbldrv.c</w:t>
             </w:r>
             <w:proofErr w:type="spellEnd"/>
           </w:p>
@@ -782,6 +206,21 @@
                 <w:lang w:eastAsia="zh-CN"/>
               </w:rPr>
             </w:pPr>
+            <w:proofErr w:type="spellStart"/>
+            <w:r>
+              <w:rPr>
+                <w:lang w:eastAsia="zh-CN"/>
+              </w:rPr>
+              <w:t>adtbl_StartAD</w:t>
+            </w:r>
+            <w:proofErr w:type="spellEnd"/>
+            <w:r>
+              <w:rPr>
+                <w:rFonts w:hint="eastAsia"/>
+                <w:lang w:eastAsia="zh-CN"/>
+              </w:rPr>
+              <w:t>()</w:t>
+            </w:r>
           </w:p>
         </w:tc>
         <w:tc>
@@ -797,7 +236,7 @@
                 <w:rFonts w:hint="eastAsia"/>
                 <w:lang w:eastAsia="zh-CN"/>
               </w:rPr>
-              <w:t>12</w:t>
+              <w:t>18</w:t>
             </w:r>
             <w:r>
               <w:t>/2014</w:t>
@@ -869,11 +308,7 @@
           </w:tcPr>
           <w:p>
             <w:r>
-              <w:rPr>
-                <w:rFonts w:hint="eastAsia"/>
-                <w:lang w:eastAsia="zh-CN"/>
-              </w:rPr>
-              <w:t>No change happened in this project.</w:t>
+              <w:t>NO FINDINGS</w:t>
             </w:r>
           </w:p>
         </w:tc>
@@ -930,22 +365,10 @@
     <w:p>
       <w:pPr>
         <w:rPr>
+          <w:rFonts w:hint="eastAsia"/>
           <w:lang w:eastAsia="zh-CN"/>
         </w:rPr>
       </w:pPr>
-    </w:p>
-    <w:p>
-      <w:pPr>
-        <w:rPr>
-          <w:lang w:eastAsia="zh-CN"/>
-        </w:rPr>
-      </w:pPr>
-      <w:r>
-        <w:rPr>
-          <w:lang w:eastAsia="zh-CN"/>
-        </w:rPr>
-        <w:br w:type="page"/>
-      </w:r>
     </w:p>
     <w:p>
       <w:pPr>
@@ -989,7 +412,6 @@
           <w:p>
             <w:pPr>
               <w:rPr>
-                <w:rFonts w:hint="eastAsia"/>
                 <w:lang w:eastAsia="zh-CN"/>
               </w:rPr>
             </w:pPr>
@@ -1022,7 +444,23 @@
                 <w:rFonts w:hint="eastAsia"/>
                 <w:lang w:eastAsia="zh-CN"/>
               </w:rPr>
-              <w:t>tempr_mncb</w:t>
+              <w:t>project_FFAP</w:t>
+            </w:r>
+            <w:proofErr w:type="spellEnd"/>
+            <w:r>
+              <w:rPr>
+                <w:rFonts w:hint="eastAsia"/>
+                <w:lang w:eastAsia="zh-CN"/>
+              </w:rPr>
+              <w:t>\</w:t>
+            </w:r>
+            <w:proofErr w:type="spellStart"/>
+            <w:r>
+              <w:rPr>
+                <w:rFonts w:hint="eastAsia"/>
+                <w:lang w:eastAsia="zh-CN"/>
+              </w:rPr>
+              <w:t>adtbl</w:t>
             </w:r>
             <w:r>
               <w:rPr>
@@ -1079,6 +517,20 @@
                 <w:lang w:eastAsia="zh-CN"/>
               </w:rPr>
             </w:pPr>
+            <w:proofErr w:type="spellStart"/>
+            <w:r>
+              <w:rPr>
+                <w:lang w:eastAsia="zh-CN"/>
+              </w:rPr>
+              <w:t>ad_UpdateFunc</w:t>
+            </w:r>
+            <w:proofErr w:type="spellEnd"/>
+            <w:r>
+              <w:rPr>
+                <w:lang w:eastAsia="zh-CN"/>
+              </w:rPr>
+              <w:t>[]</w:t>
+            </w:r>
           </w:p>
         </w:tc>
         <w:tc>
@@ -1094,7 +546,7 @@
                 <w:rFonts w:hint="eastAsia"/>
                 <w:lang w:eastAsia="zh-CN"/>
               </w:rPr>
-              <w:t>12</w:t>
+              <w:t>18</w:t>
             </w:r>
             <w:r>
               <w:t>/2014</w:t>
@@ -1165,12 +617,829 @@
             <w:gridSpan w:val="3"/>
           </w:tcPr>
           <w:p>
-            <w:r>
-              <w:rPr>
-                <w:rFonts w:hint="eastAsia"/>
-                <w:lang w:eastAsia="zh-CN"/>
-              </w:rPr>
-              <w:t>No change happened in this project.</w:t>
+            <w:pPr>
+              <w:rPr>
+                <w:rFonts w:hint="eastAsia"/>
+                <w:lang w:eastAsia="zh-CN"/>
+              </w:rPr>
+            </w:pPr>
+            <w:r>
+              <w:rPr>
+                <w:lang w:eastAsia="zh-CN"/>
+              </w:rPr>
+              <w:t>The</w:t>
+            </w:r>
+            <w:r>
+              <w:rPr>
+                <w:rFonts w:hint="eastAsia"/>
+                <w:lang w:eastAsia="zh-CN"/>
+              </w:rPr>
+              <w:t xml:space="preserve"> sequence is controlled by the other module BIOS. In BIOS module the sequence is not so critical, but here temperature must be the first channel. </w:t>
+            </w:r>
+          </w:p>
+        </w:tc>
+      </w:tr>
+      <w:tr>
+        <w:tc>
+          <w:tcPr>
+            <w:tcW w:w="1824" w:type="dxa"/>
+            <w:gridSpan w:val="2"/>
+            <w:shd w:val="clear" w:color="auto" w:fill="D9D9D9" w:themeFill="background1" w:themeFillShade="D9"/>
+          </w:tcPr>
+          <w:p>
+            <w:r>
+              <w:t>Impact</w:t>
+            </w:r>
+          </w:p>
+        </w:tc>
+        <w:tc>
+          <w:tcPr>
+            <w:tcW w:w="7752" w:type="dxa"/>
+            <w:gridSpan w:val="3"/>
+          </w:tcPr>
+          <w:p>
+            <w:pPr>
+              <w:rPr>
+                <w:rFonts w:hint="eastAsia"/>
+                <w:lang w:eastAsia="zh-CN"/>
+              </w:rPr>
+            </w:pPr>
+            <w:r>
+              <w:rPr>
+                <w:rFonts w:hint="eastAsia"/>
+                <w:lang w:eastAsia="zh-CN"/>
+              </w:rPr>
+              <w:t xml:space="preserve">Platform </w:t>
+            </w:r>
+            <w:r>
+              <w:rPr>
+                <w:lang w:eastAsia="zh-CN"/>
+              </w:rPr>
+              <w:t>maintainability</w:t>
+            </w:r>
+          </w:p>
+        </w:tc>
+      </w:tr>
+      <w:tr>
+        <w:tc>
+          <w:tcPr>
+            <w:tcW w:w="1824" w:type="dxa"/>
+            <w:gridSpan w:val="2"/>
+            <w:shd w:val="clear" w:color="auto" w:fill="D9D9D9" w:themeFill="background1" w:themeFillShade="D9"/>
+          </w:tcPr>
+          <w:p>
+            <w:r>
+              <w:t>Resolution</w:t>
+            </w:r>
+          </w:p>
+        </w:tc>
+        <w:tc>
+          <w:tcPr>
+            <w:tcW w:w="7752" w:type="dxa"/>
+            <w:gridSpan w:val="3"/>
+          </w:tcPr>
+          <w:p>
+            <w:pPr>
+              <w:rPr>
+                <w:rFonts w:hint="eastAsia"/>
+                <w:b/>
+                <w:lang w:eastAsia="zh-CN"/>
+              </w:rPr>
+            </w:pPr>
+            <w:r>
+              <w:rPr>
+                <w:b/>
+                <w:lang w:eastAsia="zh-CN"/>
+              </w:rPr>
+              <w:t>Construct a</w:t>
+            </w:r>
+            <w:r>
+              <w:rPr>
+                <w:rFonts w:hint="eastAsia"/>
+                <w:b/>
+                <w:lang w:eastAsia="zh-CN"/>
+              </w:rPr>
+              <w:t xml:space="preserve"> helper to reduce the coupling.</w:t>
+            </w:r>
+          </w:p>
+        </w:tc>
+      </w:tr>
+    </w:tbl>
+    <w:p>
+      <w:pPr>
+        <w:rPr>
+          <w:rFonts w:hint="eastAsia"/>
+          <w:lang w:eastAsia="zh-CN"/>
+        </w:rPr>
+      </w:pPr>
+    </w:p>
+    <w:tbl>
+      <w:tblPr>
+        <w:tblStyle w:val="TableGrid"/>
+        <w:tblW w:w="0" w:type="auto"/>
+        <w:tblLook w:val="04A0" w:firstRow="1" w:lastRow="0" w:firstColumn="1" w:lastColumn="0" w:noHBand="0" w:noVBand="1"/>
+      </w:tblPr>
+      <w:tblGrid>
+        <w:gridCol w:w="684"/>
+        <w:gridCol w:w="1140"/>
+        <w:gridCol w:w="4585"/>
+        <w:gridCol w:w="1818"/>
+        <w:gridCol w:w="1349"/>
+      </w:tblGrid>
+      <w:tr>
+        <w:tc>
+          <w:tcPr>
+            <w:tcW w:w="1824" w:type="dxa"/>
+            <w:gridSpan w:val="2"/>
+            <w:shd w:val="clear" w:color="auto" w:fill="D9D9D9" w:themeFill="background1" w:themeFillShade="D9"/>
+          </w:tcPr>
+          <w:p>
+            <w:r>
+              <w:t>Containing file</w:t>
+            </w:r>
+          </w:p>
+        </w:tc>
+        <w:tc>
+          <w:tcPr>
+            <w:tcW w:w="4585" w:type="dxa"/>
+            <w:shd w:val="clear" w:color="auto" w:fill="D9D9D9" w:themeFill="background1" w:themeFillShade="D9"/>
+          </w:tcPr>
+          <w:p>
+            <w:pPr>
+              <w:rPr>
+                <w:lang w:eastAsia="zh-CN"/>
+              </w:rPr>
+            </w:pPr>
+            <w:r>
+              <w:rPr>
+                <w:rFonts w:hint="eastAsia"/>
+                <w:lang w:eastAsia="zh-CN"/>
+              </w:rPr>
+              <w:t>Firmware\</w:t>
+            </w:r>
+            <w:proofErr w:type="spellStart"/>
+            <w:r>
+              <w:rPr>
+                <w:rFonts w:hint="eastAsia"/>
+                <w:lang w:eastAsia="zh-CN"/>
+              </w:rPr>
+              <w:t>sysio</w:t>
+            </w:r>
+            <w:proofErr w:type="spellEnd"/>
+            <w:r>
+              <w:rPr>
+                <w:rFonts w:hint="eastAsia"/>
+                <w:lang w:eastAsia="zh-CN"/>
+              </w:rPr>
+              <w:t>\</w:t>
+            </w:r>
+            <w:proofErr w:type="spellStart"/>
+            <w:r>
+              <w:rPr>
+                <w:rFonts w:hint="eastAsia"/>
+                <w:lang w:eastAsia="zh-CN"/>
+              </w:rPr>
+              <w:t>tempr_mncb.c</w:t>
+            </w:r>
+            <w:proofErr w:type="spellEnd"/>
+          </w:p>
+        </w:tc>
+        <w:tc>
+          <w:tcPr>
+            <w:tcW w:w="1818" w:type="dxa"/>
+            <w:shd w:val="clear" w:color="auto" w:fill="D9D9D9" w:themeFill="background1" w:themeFillShade="D9"/>
+          </w:tcPr>
+          <w:p>
+            <w:r>
+              <w:t>Review Date</w:t>
+            </w:r>
+          </w:p>
+        </w:tc>
+        <w:tc>
+          <w:tcPr>
+            <w:tcW w:w="1349" w:type="dxa"/>
+            <w:shd w:val="clear" w:color="auto" w:fill="D9D9D9" w:themeFill="background1" w:themeFillShade="D9"/>
+          </w:tcPr>
+          <w:p>
+            <w:r>
+              <w:t>Reviewer</w:t>
+            </w:r>
+          </w:p>
+        </w:tc>
+      </w:tr>
+      <w:tr>
+        <w:tc>
+          <w:tcPr>
+            <w:tcW w:w="1824" w:type="dxa"/>
+            <w:gridSpan w:val="2"/>
+          </w:tcPr>
+          <w:p>
+            <w:r>
+              <w:t>Function or data</w:t>
+            </w:r>
+          </w:p>
+        </w:tc>
+        <w:tc>
+          <w:tcPr>
+            <w:tcW w:w="4585" w:type="dxa"/>
+          </w:tcPr>
+          <w:p>
+            <w:pPr>
+              <w:rPr>
+                <w:lang w:eastAsia="zh-CN"/>
+              </w:rPr>
+            </w:pPr>
+            <w:proofErr w:type="spellStart"/>
+            <w:r>
+              <w:rPr>
+                <w:lang w:eastAsia="zh-CN"/>
+              </w:rPr>
+              <w:t>tempr_Update</w:t>
+            </w:r>
+            <w:proofErr w:type="spellEnd"/>
+            <w:r>
+              <w:rPr>
+                <w:rFonts w:hint="eastAsia"/>
+                <w:lang w:eastAsia="zh-CN"/>
+              </w:rPr>
+              <w:t>()</w:t>
+            </w:r>
+          </w:p>
+        </w:tc>
+        <w:tc>
+          <w:tcPr>
+            <w:tcW w:w="1818" w:type="dxa"/>
+          </w:tcPr>
+          <w:p>
+            <w:r>
+              <w:t>03/</w:t>
+            </w:r>
+            <w:r>
+              <w:rPr>
+                <w:rFonts w:hint="eastAsia"/>
+                <w:lang w:eastAsia="zh-CN"/>
+              </w:rPr>
+              <w:t>18</w:t>
+            </w:r>
+            <w:r>
+              <w:t>/2014</w:t>
+            </w:r>
+          </w:p>
+        </w:tc>
+        <w:tc>
+          <w:tcPr>
+            <w:tcW w:w="1349" w:type="dxa"/>
+          </w:tcPr>
+          <w:p>
+            <w:pPr>
+              <w:rPr>
+                <w:lang w:eastAsia="zh-CN"/>
+              </w:rPr>
+            </w:pPr>
+            <w:r>
+              <w:rPr>
+                <w:rFonts w:hint="eastAsia"/>
+                <w:lang w:eastAsia="zh-CN"/>
+              </w:rPr>
+              <w:t>EJ</w:t>
+            </w:r>
+          </w:p>
+        </w:tc>
+      </w:tr>
+      <w:tr>
+        <w:trPr>
+          <w:trHeight w:val="58"/>
+        </w:trPr>
+        <w:tc>
+          <w:tcPr>
+            <w:tcW w:w="9576" w:type="dxa"/>
+            <w:gridSpan w:val="5"/>
+            <w:shd w:val="clear" w:color="auto" w:fill="595959" w:themeFill="text1" w:themeFillTint="A6"/>
+          </w:tcPr>
+          <w:p>
+            <w:pPr>
+              <w:rPr>
+                <w:sz w:val="16"/>
+                <w:szCs w:val="16"/>
+              </w:rPr>
+            </w:pPr>
+          </w:p>
+        </w:tc>
+      </w:tr>
+      <w:tr>
+        <w:tc>
+          <w:tcPr>
+            <w:tcW w:w="684" w:type="dxa"/>
+            <w:shd w:val="clear" w:color="auto" w:fill="D9D9D9" w:themeFill="background1" w:themeFillShade="D9"/>
+          </w:tcPr>
+          <w:p>
+            <w:r>
+              <w:t>TFS wit</w:t>
+            </w:r>
+          </w:p>
+        </w:tc>
+        <w:tc>
+          <w:tcPr>
+            <w:tcW w:w="1140" w:type="dxa"/>
+          </w:tcPr>
+          <w:p/>
+        </w:tc>
+        <w:tc>
+          <w:tcPr>
+            <w:tcW w:w="7752" w:type="dxa"/>
+            <w:gridSpan w:val="3"/>
+          </w:tcPr>
+          <w:p>
+            <w:r>
+              <w:rPr>
+                <w:rFonts w:hint="eastAsia"/>
+                <w:lang w:eastAsia="zh-CN"/>
+              </w:rPr>
+              <w:t>NO FINDINGS</w:t>
+            </w:r>
+            <w:r>
+              <w:rPr>
+                <w:rFonts w:hint="eastAsia"/>
+                <w:lang w:eastAsia="zh-CN"/>
+              </w:rPr>
+              <w:t>.</w:t>
+            </w:r>
+          </w:p>
+        </w:tc>
+      </w:tr>
+      <w:tr>
+        <w:tc>
+          <w:tcPr>
+            <w:tcW w:w="1824" w:type="dxa"/>
+            <w:gridSpan w:val="2"/>
+            <w:shd w:val="clear" w:color="auto" w:fill="D9D9D9" w:themeFill="background1" w:themeFillShade="D9"/>
+          </w:tcPr>
+          <w:p>
+            <w:r>
+              <w:t>Impact</w:t>
+            </w:r>
+          </w:p>
+        </w:tc>
+        <w:tc>
+          <w:tcPr>
+            <w:tcW w:w="7752" w:type="dxa"/>
+            <w:gridSpan w:val="3"/>
+          </w:tcPr>
+          <w:p/>
+        </w:tc>
+      </w:tr>
+      <w:tr>
+        <w:tc>
+          <w:tcPr>
+            <w:tcW w:w="1824" w:type="dxa"/>
+            <w:gridSpan w:val="2"/>
+            <w:shd w:val="clear" w:color="auto" w:fill="D9D9D9" w:themeFill="background1" w:themeFillShade="D9"/>
+          </w:tcPr>
+          <w:p>
+            <w:r>
+              <w:t>Resolution</w:t>
+            </w:r>
+          </w:p>
+        </w:tc>
+        <w:tc>
+          <w:tcPr>
+            <w:tcW w:w="7752" w:type="dxa"/>
+            <w:gridSpan w:val="3"/>
+          </w:tcPr>
+          <w:p>
+            <w:pPr>
+              <w:rPr>
+                <w:b/>
+              </w:rPr>
+            </w:pPr>
+          </w:p>
+        </w:tc>
+      </w:tr>
+      <w:tr>
+        <w:tc>
+          <w:tcPr>
+            <w:tcW w:w="1824" w:type="dxa"/>
+            <w:gridSpan w:val="2"/>
+          </w:tcPr>
+          <w:p>
+            <w:r>
+              <w:t>Function or data</w:t>
+            </w:r>
+          </w:p>
+        </w:tc>
+        <w:tc>
+          <w:tcPr>
+            <w:tcW w:w="4585" w:type="dxa"/>
+          </w:tcPr>
+          <w:p>
+            <w:pPr>
+              <w:rPr>
+                <w:lang w:eastAsia="zh-CN"/>
+              </w:rPr>
+            </w:pPr>
+            <w:proofErr w:type="spellStart"/>
+            <w:r>
+              <w:rPr>
+                <w:lang w:eastAsia="zh-CN"/>
+              </w:rPr>
+              <w:t>tempr_UpdateInit</w:t>
+            </w:r>
+            <w:proofErr w:type="spellEnd"/>
+            <w:r>
+              <w:rPr>
+                <w:rFonts w:hint="eastAsia"/>
+                <w:lang w:eastAsia="zh-CN"/>
+              </w:rPr>
+              <w:t xml:space="preserve"> </w:t>
+            </w:r>
+            <w:r>
+              <w:rPr>
+                <w:rFonts w:hint="eastAsia"/>
+                <w:lang w:eastAsia="zh-CN"/>
+              </w:rPr>
+              <w:t>()</w:t>
+            </w:r>
+          </w:p>
+        </w:tc>
+        <w:tc>
+          <w:tcPr>
+            <w:tcW w:w="1818" w:type="dxa"/>
+          </w:tcPr>
+          <w:p>
+            <w:r>
+              <w:t>03/</w:t>
+            </w:r>
+            <w:r>
+              <w:rPr>
+                <w:rFonts w:hint="eastAsia"/>
+                <w:lang w:eastAsia="zh-CN"/>
+              </w:rPr>
+              <w:t>18</w:t>
+            </w:r>
+            <w:r>
+              <w:t>/2014</w:t>
+            </w:r>
+          </w:p>
+        </w:tc>
+        <w:tc>
+          <w:tcPr>
+            <w:tcW w:w="1349" w:type="dxa"/>
+          </w:tcPr>
+          <w:p>
+            <w:pPr>
+              <w:rPr>
+                <w:lang w:eastAsia="zh-CN"/>
+              </w:rPr>
+            </w:pPr>
+            <w:r>
+              <w:rPr>
+                <w:rFonts w:hint="eastAsia"/>
+                <w:lang w:eastAsia="zh-CN"/>
+              </w:rPr>
+              <w:t>EJ</w:t>
+            </w:r>
+          </w:p>
+        </w:tc>
+      </w:tr>
+      <w:tr>
+        <w:trPr>
+          <w:trHeight w:val="58"/>
+        </w:trPr>
+        <w:tc>
+          <w:tcPr>
+            <w:tcW w:w="9576" w:type="dxa"/>
+            <w:gridSpan w:val="5"/>
+            <w:shd w:val="clear" w:color="auto" w:fill="595959" w:themeFill="text1" w:themeFillTint="A6"/>
+          </w:tcPr>
+          <w:p>
+            <w:pPr>
+              <w:rPr>
+                <w:sz w:val="16"/>
+                <w:szCs w:val="16"/>
+              </w:rPr>
+            </w:pPr>
+          </w:p>
+        </w:tc>
+      </w:tr>
+      <w:tr>
+        <w:tc>
+          <w:tcPr>
+            <w:tcW w:w="684" w:type="dxa"/>
+            <w:shd w:val="clear" w:color="auto" w:fill="D9D9D9" w:themeFill="background1" w:themeFillShade="D9"/>
+          </w:tcPr>
+          <w:p>
+            <w:r>
+              <w:t>TFS wit</w:t>
+            </w:r>
+          </w:p>
+        </w:tc>
+        <w:tc>
+          <w:tcPr>
+            <w:tcW w:w="1140" w:type="dxa"/>
+          </w:tcPr>
+          <w:p/>
+        </w:tc>
+        <w:tc>
+          <w:tcPr>
+            <w:tcW w:w="7752" w:type="dxa"/>
+            <w:gridSpan w:val="3"/>
+          </w:tcPr>
+          <w:p>
+            <w:r>
+              <w:rPr>
+                <w:rFonts w:hint="eastAsia"/>
+                <w:lang w:eastAsia="zh-CN"/>
+              </w:rPr>
+              <w:t>NO FINDINGS.</w:t>
+            </w:r>
+          </w:p>
+        </w:tc>
+      </w:tr>
+      <w:tr>
+        <w:tc>
+          <w:tcPr>
+            <w:tcW w:w="1824" w:type="dxa"/>
+            <w:gridSpan w:val="2"/>
+            <w:shd w:val="clear" w:color="auto" w:fill="D9D9D9" w:themeFill="background1" w:themeFillShade="D9"/>
+          </w:tcPr>
+          <w:p>
+            <w:r>
+              <w:t>Impact</w:t>
+            </w:r>
+          </w:p>
+        </w:tc>
+        <w:tc>
+          <w:tcPr>
+            <w:tcW w:w="7752" w:type="dxa"/>
+            <w:gridSpan w:val="3"/>
+          </w:tcPr>
+          <w:p/>
+        </w:tc>
+      </w:tr>
+      <w:tr>
+        <w:tc>
+          <w:tcPr>
+            <w:tcW w:w="1824" w:type="dxa"/>
+            <w:gridSpan w:val="2"/>
+            <w:shd w:val="clear" w:color="auto" w:fill="D9D9D9" w:themeFill="background1" w:themeFillShade="D9"/>
+          </w:tcPr>
+          <w:p>
+            <w:r>
+              <w:t>Resolution</w:t>
+            </w:r>
+          </w:p>
+        </w:tc>
+        <w:tc>
+          <w:tcPr>
+            <w:tcW w:w="7752" w:type="dxa"/>
+            <w:gridSpan w:val="3"/>
+          </w:tcPr>
+          <w:p>
+            <w:pPr>
+              <w:rPr>
+                <w:b/>
+              </w:rPr>
+            </w:pPr>
+          </w:p>
+        </w:tc>
+      </w:tr>
+    </w:tbl>
+    <w:p>
+      <w:pPr>
+        <w:rPr>
+          <w:rFonts w:hint="eastAsia"/>
+          <w:lang w:eastAsia="zh-CN"/>
+        </w:rPr>
+      </w:pPr>
+    </w:p>
+    <w:p>
+      <w:pPr>
+        <w:rPr>
+          <w:rFonts w:hint="eastAsia"/>
+          <w:lang w:eastAsia="zh-CN"/>
+        </w:rPr>
+      </w:pPr>
+    </w:p>
+    <w:tbl>
+      <w:tblPr>
+        <w:tblStyle w:val="TableGrid"/>
+        <w:tblW w:w="0" w:type="auto"/>
+        <w:tblLook w:val="04A0" w:firstRow="1" w:lastRow="0" w:firstColumn="1" w:lastColumn="0" w:noHBand="0" w:noVBand="1"/>
+      </w:tblPr>
+      <w:tblGrid>
+        <w:gridCol w:w="684"/>
+        <w:gridCol w:w="1140"/>
+        <w:gridCol w:w="4585"/>
+        <w:gridCol w:w="1818"/>
+        <w:gridCol w:w="1349"/>
+      </w:tblGrid>
+      <w:tr>
+        <w:tc>
+          <w:tcPr>
+            <w:tcW w:w="1824" w:type="dxa"/>
+            <w:gridSpan w:val="2"/>
+            <w:shd w:val="clear" w:color="auto" w:fill="D9D9D9" w:themeFill="background1" w:themeFillShade="D9"/>
+          </w:tcPr>
+          <w:p>
+            <w:r>
+              <w:lastRenderedPageBreak/>
+              <w:t>Containing file</w:t>
+            </w:r>
+          </w:p>
+        </w:tc>
+        <w:tc>
+          <w:tcPr>
+            <w:tcW w:w="4585" w:type="dxa"/>
+            <w:shd w:val="clear" w:color="auto" w:fill="D9D9D9" w:themeFill="background1" w:themeFillShade="D9"/>
+          </w:tcPr>
+          <w:p>
+            <w:pPr>
+              <w:rPr>
+                <w:lang w:eastAsia="zh-CN"/>
+              </w:rPr>
+            </w:pPr>
+            <w:r>
+              <w:rPr>
+                <w:rFonts w:hint="eastAsia"/>
+                <w:lang w:eastAsia="zh-CN"/>
+              </w:rPr>
+              <w:t>Firmware\</w:t>
+            </w:r>
+            <w:proofErr w:type="spellStart"/>
+            <w:r>
+              <w:rPr>
+                <w:rFonts w:hint="eastAsia"/>
+                <w:lang w:eastAsia="zh-CN"/>
+              </w:rPr>
+              <w:t>sysio</w:t>
+            </w:r>
+            <w:proofErr w:type="spellEnd"/>
+            <w:r>
+              <w:rPr>
+                <w:rFonts w:hint="eastAsia"/>
+                <w:lang w:eastAsia="zh-CN"/>
+              </w:rPr>
+              <w:t>\</w:t>
+            </w:r>
+            <w:proofErr w:type="spellStart"/>
+            <w:r>
+              <w:rPr>
+                <w:rFonts w:hint="eastAsia"/>
+                <w:lang w:eastAsia="zh-CN"/>
+              </w:rPr>
+              <w:t>tempr.c</w:t>
+            </w:r>
+            <w:proofErr w:type="spellEnd"/>
+          </w:p>
+        </w:tc>
+        <w:tc>
+          <w:tcPr>
+            <w:tcW w:w="1818" w:type="dxa"/>
+            <w:shd w:val="clear" w:color="auto" w:fill="D9D9D9" w:themeFill="background1" w:themeFillShade="D9"/>
+          </w:tcPr>
+          <w:p>
+            <w:r>
+              <w:t>Review Date</w:t>
+            </w:r>
+          </w:p>
+        </w:tc>
+        <w:tc>
+          <w:tcPr>
+            <w:tcW w:w="1349" w:type="dxa"/>
+            <w:shd w:val="clear" w:color="auto" w:fill="D9D9D9" w:themeFill="background1" w:themeFillShade="D9"/>
+          </w:tcPr>
+          <w:p>
+            <w:r>
+              <w:t>Reviewer</w:t>
+            </w:r>
+          </w:p>
+        </w:tc>
+      </w:tr>
+      <w:tr>
+        <w:tc>
+          <w:tcPr>
+            <w:tcW w:w="1824" w:type="dxa"/>
+            <w:gridSpan w:val="2"/>
+          </w:tcPr>
+          <w:p>
+            <w:r>
+              <w:t>Function or data</w:t>
+            </w:r>
+          </w:p>
+        </w:tc>
+        <w:tc>
+          <w:tcPr>
+            <w:tcW w:w="4585" w:type="dxa"/>
+          </w:tcPr>
+          <w:p>
+            <w:pPr>
+              <w:rPr>
+                <w:lang w:eastAsia="zh-CN"/>
+              </w:rPr>
+            </w:pPr>
+            <w:proofErr w:type="spellStart"/>
+            <w:r>
+              <w:rPr>
+                <w:lang w:eastAsia="zh-CN"/>
+              </w:rPr>
+              <w:t>tempr_UpdateCommon</w:t>
+            </w:r>
+            <w:proofErr w:type="spellEnd"/>
+            <w:r>
+              <w:rPr>
+                <w:rFonts w:hint="eastAsia"/>
+                <w:lang w:eastAsia="zh-CN"/>
+              </w:rPr>
+              <w:t>()</w:t>
+            </w:r>
+          </w:p>
+        </w:tc>
+        <w:tc>
+          <w:tcPr>
+            <w:tcW w:w="1818" w:type="dxa"/>
+          </w:tcPr>
+          <w:p>
+            <w:r>
+              <w:t>03/</w:t>
+            </w:r>
+            <w:r>
+              <w:rPr>
+                <w:rFonts w:hint="eastAsia"/>
+                <w:lang w:eastAsia="zh-CN"/>
+              </w:rPr>
+              <w:t>18</w:t>
+            </w:r>
+            <w:r>
+              <w:t>/2014</w:t>
+            </w:r>
+          </w:p>
+        </w:tc>
+        <w:tc>
+          <w:tcPr>
+            <w:tcW w:w="1349" w:type="dxa"/>
+          </w:tcPr>
+          <w:p>
+            <w:pPr>
+              <w:rPr>
+                <w:lang w:eastAsia="zh-CN"/>
+              </w:rPr>
+            </w:pPr>
+            <w:r>
+              <w:rPr>
+                <w:rFonts w:hint="eastAsia"/>
+                <w:lang w:eastAsia="zh-CN"/>
+              </w:rPr>
+              <w:t>EJ</w:t>
+            </w:r>
+          </w:p>
+        </w:tc>
+      </w:tr>
+      <w:tr>
+        <w:trPr>
+          <w:trHeight w:val="58"/>
+        </w:trPr>
+        <w:tc>
+          <w:tcPr>
+            <w:tcW w:w="9576" w:type="dxa"/>
+            <w:gridSpan w:val="5"/>
+            <w:shd w:val="clear" w:color="auto" w:fill="595959" w:themeFill="text1" w:themeFillTint="A6"/>
+          </w:tcPr>
+          <w:p>
+            <w:pPr>
+              <w:rPr>
+                <w:sz w:val="16"/>
+                <w:szCs w:val="16"/>
+              </w:rPr>
+            </w:pPr>
+          </w:p>
+        </w:tc>
+      </w:tr>
+      <w:tr>
+        <w:tc>
+          <w:tcPr>
+            <w:tcW w:w="684" w:type="dxa"/>
+            <w:shd w:val="clear" w:color="auto" w:fill="D9D9D9" w:themeFill="background1" w:themeFillShade="D9"/>
+          </w:tcPr>
+          <w:p>
+            <w:r>
+              <w:t>TFS wit</w:t>
+            </w:r>
+          </w:p>
+        </w:tc>
+        <w:tc>
+          <w:tcPr>
+            <w:tcW w:w="1140" w:type="dxa"/>
+          </w:tcPr>
+          <w:p/>
+        </w:tc>
+        <w:tc>
+          <w:tcPr>
+            <w:tcW w:w="7752" w:type="dxa"/>
+            <w:gridSpan w:val="3"/>
+          </w:tcPr>
+          <w:p>
+            <w:r>
+              <w:t>NO FINDINGS</w:t>
             </w:r>
           </w:p>
         </w:tc>
@@ -1233,6 +1502,1740 @@
       </w:pPr>
       <w:bookmarkStart w:id="0" w:name="_GoBack"/>
       <w:bookmarkEnd w:id="0"/>
+    </w:p>
+    <w:tbl>
+      <w:tblPr>
+        <w:tblStyle w:val="TableGrid"/>
+        <w:tblW w:w="0" w:type="auto"/>
+        <w:tblLook w:val="04A0" w:firstRow="1" w:lastRow="0" w:firstColumn="1" w:lastColumn="0" w:noHBand="0" w:noVBand="1"/>
+      </w:tblPr>
+      <w:tblGrid>
+        <w:gridCol w:w="684"/>
+        <w:gridCol w:w="1140"/>
+        <w:gridCol w:w="4585"/>
+        <w:gridCol w:w="1818"/>
+        <w:gridCol w:w="1349"/>
+      </w:tblGrid>
+      <w:tr>
+        <w:tc>
+          <w:tcPr>
+            <w:tcW w:w="1824" w:type="dxa"/>
+            <w:gridSpan w:val="2"/>
+            <w:shd w:val="clear" w:color="auto" w:fill="D9D9D9" w:themeFill="background1" w:themeFillShade="D9"/>
+          </w:tcPr>
+          <w:p>
+            <w:r>
+              <w:t>Containing file</w:t>
+            </w:r>
+          </w:p>
+        </w:tc>
+        <w:tc>
+          <w:tcPr>
+            <w:tcW w:w="4585" w:type="dxa"/>
+            <w:shd w:val="clear" w:color="auto" w:fill="D9D9D9" w:themeFill="background1" w:themeFillShade="D9"/>
+          </w:tcPr>
+          <w:p>
+            <w:pPr>
+              <w:rPr>
+                <w:lang w:eastAsia="zh-CN"/>
+              </w:rPr>
+            </w:pPr>
+            <w:r>
+              <w:rPr>
+                <w:rFonts w:hint="eastAsia"/>
+                <w:lang w:eastAsia="zh-CN"/>
+              </w:rPr>
+              <w:t>Firmware\</w:t>
+            </w:r>
+            <w:proofErr w:type="spellStart"/>
+            <w:r>
+              <w:rPr>
+                <w:rFonts w:hint="eastAsia"/>
+                <w:lang w:eastAsia="zh-CN"/>
+              </w:rPr>
+              <w:t>sysio</w:t>
+            </w:r>
+            <w:proofErr w:type="spellEnd"/>
+            <w:r>
+              <w:rPr>
+                <w:rFonts w:hint="eastAsia"/>
+                <w:lang w:eastAsia="zh-CN"/>
+              </w:rPr>
+              <w:t>\</w:t>
+            </w:r>
+            <w:proofErr w:type="spellStart"/>
+            <w:r>
+              <w:rPr>
+                <w:rFonts w:hint="eastAsia"/>
+                <w:lang w:eastAsia="zh-CN"/>
+              </w:rPr>
+              <w:t>tempcomp.c</w:t>
+            </w:r>
+            <w:proofErr w:type="spellEnd"/>
+          </w:p>
+        </w:tc>
+        <w:tc>
+          <w:tcPr>
+            <w:tcW w:w="1818" w:type="dxa"/>
+            <w:shd w:val="clear" w:color="auto" w:fill="D9D9D9" w:themeFill="background1" w:themeFillShade="D9"/>
+          </w:tcPr>
+          <w:p>
+            <w:r>
+              <w:t>Review Date</w:t>
+            </w:r>
+          </w:p>
+        </w:tc>
+        <w:tc>
+          <w:tcPr>
+            <w:tcW w:w="1349" w:type="dxa"/>
+            <w:shd w:val="clear" w:color="auto" w:fill="D9D9D9" w:themeFill="background1" w:themeFillShade="D9"/>
+          </w:tcPr>
+          <w:p>
+            <w:r>
+              <w:t>Reviewer</w:t>
+            </w:r>
+          </w:p>
+        </w:tc>
+      </w:tr>
+      <w:tr>
+        <w:tc>
+          <w:tcPr>
+            <w:tcW w:w="1824" w:type="dxa"/>
+            <w:gridSpan w:val="2"/>
+          </w:tcPr>
+          <w:p>
+            <w:r>
+              <w:t>Function or data</w:t>
+            </w:r>
+          </w:p>
+        </w:tc>
+        <w:tc>
+          <w:tcPr>
+            <w:tcW w:w="4585" w:type="dxa"/>
+          </w:tcPr>
+          <w:p>
+            <w:pPr>
+              <w:rPr>
+                <w:lang w:eastAsia="zh-CN"/>
+              </w:rPr>
+            </w:pPr>
+            <w:proofErr w:type="spellStart"/>
+            <w:r>
+              <w:rPr>
+                <w:lang w:eastAsia="zh-CN"/>
+              </w:rPr>
+              <w:t>tempr_ComputeTemperatureCompensation</w:t>
+            </w:r>
+            <w:proofErr w:type="spellEnd"/>
+            <w:r>
+              <w:rPr>
+                <w:rFonts w:hint="eastAsia"/>
+                <w:lang w:eastAsia="zh-CN"/>
+              </w:rPr>
+              <w:t>()</w:t>
+            </w:r>
+          </w:p>
+        </w:tc>
+        <w:tc>
+          <w:tcPr>
+            <w:tcW w:w="1818" w:type="dxa"/>
+          </w:tcPr>
+          <w:p>
+            <w:r>
+              <w:t>03/</w:t>
+            </w:r>
+            <w:r>
+              <w:rPr>
+                <w:rFonts w:hint="eastAsia"/>
+                <w:lang w:eastAsia="zh-CN"/>
+              </w:rPr>
+              <w:t>18</w:t>
+            </w:r>
+            <w:r>
+              <w:t>/2014</w:t>
+            </w:r>
+          </w:p>
+        </w:tc>
+        <w:tc>
+          <w:tcPr>
+            <w:tcW w:w="1349" w:type="dxa"/>
+          </w:tcPr>
+          <w:p>
+            <w:pPr>
+              <w:rPr>
+                <w:lang w:eastAsia="zh-CN"/>
+              </w:rPr>
+            </w:pPr>
+            <w:r>
+              <w:rPr>
+                <w:rFonts w:hint="eastAsia"/>
+                <w:lang w:eastAsia="zh-CN"/>
+              </w:rPr>
+              <w:t>EJ</w:t>
+            </w:r>
+          </w:p>
+        </w:tc>
+      </w:tr>
+      <w:tr>
+        <w:trPr>
+          <w:trHeight w:val="58"/>
+        </w:trPr>
+        <w:tc>
+          <w:tcPr>
+            <w:tcW w:w="9576" w:type="dxa"/>
+            <w:gridSpan w:val="5"/>
+            <w:shd w:val="clear" w:color="auto" w:fill="595959" w:themeFill="text1" w:themeFillTint="A6"/>
+          </w:tcPr>
+          <w:p>
+            <w:pPr>
+              <w:rPr>
+                <w:sz w:val="16"/>
+                <w:szCs w:val="16"/>
+              </w:rPr>
+            </w:pPr>
+          </w:p>
+        </w:tc>
+      </w:tr>
+      <w:tr>
+        <w:tc>
+          <w:tcPr>
+            <w:tcW w:w="684" w:type="dxa"/>
+            <w:shd w:val="clear" w:color="auto" w:fill="D9D9D9" w:themeFill="background1" w:themeFillShade="D9"/>
+          </w:tcPr>
+          <w:p>
+            <w:r>
+              <w:t>TFS wit</w:t>
+            </w:r>
+          </w:p>
+        </w:tc>
+        <w:tc>
+          <w:tcPr>
+            <w:tcW w:w="1140" w:type="dxa"/>
+          </w:tcPr>
+          <w:p/>
+        </w:tc>
+        <w:tc>
+          <w:tcPr>
+            <w:tcW w:w="7752" w:type="dxa"/>
+            <w:gridSpan w:val="3"/>
+          </w:tcPr>
+          <w:p>
+            <w:pPr>
+              <w:rPr>
+                <w:lang w:eastAsia="zh-CN"/>
+              </w:rPr>
+            </w:pPr>
+            <w:r>
+              <w:t>NO FINDINGS</w:t>
+            </w:r>
+            <w:r>
+              <w:rPr>
+                <w:rFonts w:hint="eastAsia"/>
+                <w:lang w:eastAsia="zh-CN"/>
+              </w:rPr>
+              <w:t>.</w:t>
+            </w:r>
+          </w:p>
+        </w:tc>
+      </w:tr>
+      <w:tr>
+        <w:tc>
+          <w:tcPr>
+            <w:tcW w:w="1824" w:type="dxa"/>
+            <w:gridSpan w:val="2"/>
+            <w:shd w:val="clear" w:color="auto" w:fill="D9D9D9" w:themeFill="background1" w:themeFillShade="D9"/>
+          </w:tcPr>
+          <w:p>
+            <w:r>
+              <w:t>Impact</w:t>
+            </w:r>
+          </w:p>
+        </w:tc>
+        <w:tc>
+          <w:tcPr>
+            <w:tcW w:w="7752" w:type="dxa"/>
+            <w:gridSpan w:val="3"/>
+          </w:tcPr>
+          <w:p/>
+        </w:tc>
+      </w:tr>
+      <w:tr>
+        <w:tc>
+          <w:tcPr>
+            <w:tcW w:w="1824" w:type="dxa"/>
+            <w:gridSpan w:val="2"/>
+            <w:shd w:val="clear" w:color="auto" w:fill="D9D9D9" w:themeFill="background1" w:themeFillShade="D9"/>
+          </w:tcPr>
+          <w:p>
+            <w:r>
+              <w:t>Resolution</w:t>
+            </w:r>
+          </w:p>
+        </w:tc>
+        <w:tc>
+          <w:tcPr>
+            <w:tcW w:w="7752" w:type="dxa"/>
+            <w:gridSpan w:val="3"/>
+          </w:tcPr>
+          <w:p>
+            <w:pPr>
+              <w:rPr>
+                <w:b/>
+              </w:rPr>
+            </w:pPr>
+          </w:p>
+        </w:tc>
+      </w:tr>
+      <w:tr>
+        <w:tc>
+          <w:tcPr>
+            <w:tcW w:w="1824" w:type="dxa"/>
+            <w:gridSpan w:val="2"/>
+          </w:tcPr>
+          <w:p>
+            <w:r>
+              <w:t>Function or data</w:t>
+            </w:r>
+          </w:p>
+        </w:tc>
+        <w:tc>
+          <w:tcPr>
+            <w:tcW w:w="4585" w:type="dxa"/>
+          </w:tcPr>
+          <w:p>
+            <w:pPr>
+              <w:rPr>
+                <w:lang w:eastAsia="zh-CN"/>
+              </w:rPr>
+            </w:pPr>
+            <w:proofErr w:type="spellStart"/>
+            <w:r>
+              <w:rPr>
+                <w:lang w:eastAsia="zh-CN"/>
+              </w:rPr>
+              <w:t>tcomp_CorrectInput</w:t>
+            </w:r>
+            <w:proofErr w:type="spellEnd"/>
+            <w:r>
+              <w:rPr>
+                <w:rFonts w:hint="eastAsia"/>
+                <w:lang w:eastAsia="zh-CN"/>
+              </w:rPr>
+              <w:t xml:space="preserve"> </w:t>
+            </w:r>
+            <w:r>
+              <w:rPr>
+                <w:rFonts w:hint="eastAsia"/>
+                <w:lang w:eastAsia="zh-CN"/>
+              </w:rPr>
+              <w:t>()</w:t>
+            </w:r>
+          </w:p>
+        </w:tc>
+        <w:tc>
+          <w:tcPr>
+            <w:tcW w:w="1818" w:type="dxa"/>
+          </w:tcPr>
+          <w:p>
+            <w:r>
+              <w:t>03/</w:t>
+            </w:r>
+            <w:r>
+              <w:rPr>
+                <w:rFonts w:hint="eastAsia"/>
+                <w:lang w:eastAsia="zh-CN"/>
+              </w:rPr>
+              <w:t>18</w:t>
+            </w:r>
+            <w:r>
+              <w:t>/2014</w:t>
+            </w:r>
+          </w:p>
+        </w:tc>
+        <w:tc>
+          <w:tcPr>
+            <w:tcW w:w="1349" w:type="dxa"/>
+          </w:tcPr>
+          <w:p>
+            <w:pPr>
+              <w:rPr>
+                <w:lang w:eastAsia="zh-CN"/>
+              </w:rPr>
+            </w:pPr>
+            <w:r>
+              <w:rPr>
+                <w:rFonts w:hint="eastAsia"/>
+                <w:lang w:eastAsia="zh-CN"/>
+              </w:rPr>
+              <w:t>EJ</w:t>
+            </w:r>
+          </w:p>
+        </w:tc>
+      </w:tr>
+      <w:tr>
+        <w:trPr>
+          <w:trHeight w:val="58"/>
+        </w:trPr>
+        <w:tc>
+          <w:tcPr>
+            <w:tcW w:w="9576" w:type="dxa"/>
+            <w:gridSpan w:val="5"/>
+            <w:shd w:val="clear" w:color="auto" w:fill="595959" w:themeFill="text1" w:themeFillTint="A6"/>
+          </w:tcPr>
+          <w:p>
+            <w:pPr>
+              <w:rPr>
+                <w:sz w:val="16"/>
+                <w:szCs w:val="16"/>
+              </w:rPr>
+            </w:pPr>
+          </w:p>
+        </w:tc>
+      </w:tr>
+      <w:tr>
+        <w:tc>
+          <w:tcPr>
+            <w:tcW w:w="684" w:type="dxa"/>
+            <w:shd w:val="clear" w:color="auto" w:fill="D9D9D9" w:themeFill="background1" w:themeFillShade="D9"/>
+          </w:tcPr>
+          <w:p>
+            <w:r>
+              <w:t>TFS wit</w:t>
+            </w:r>
+          </w:p>
+        </w:tc>
+        <w:tc>
+          <w:tcPr>
+            <w:tcW w:w="1140" w:type="dxa"/>
+          </w:tcPr>
+          <w:p/>
+        </w:tc>
+        <w:tc>
+          <w:tcPr>
+            <w:tcW w:w="7752" w:type="dxa"/>
+            <w:gridSpan w:val="3"/>
+          </w:tcPr>
+          <w:p>
+            <w:pPr>
+              <w:rPr>
+                <w:lang w:eastAsia="zh-CN"/>
+              </w:rPr>
+            </w:pPr>
+            <w:r>
+              <w:t>NO FINDINGS</w:t>
+            </w:r>
+            <w:r>
+              <w:rPr>
+                <w:rFonts w:hint="eastAsia"/>
+                <w:lang w:eastAsia="zh-CN"/>
+              </w:rPr>
+              <w:t>.</w:t>
+            </w:r>
+          </w:p>
+        </w:tc>
+      </w:tr>
+      <w:tr>
+        <w:tc>
+          <w:tcPr>
+            <w:tcW w:w="1824" w:type="dxa"/>
+            <w:gridSpan w:val="2"/>
+            <w:shd w:val="clear" w:color="auto" w:fill="D9D9D9" w:themeFill="background1" w:themeFillShade="D9"/>
+          </w:tcPr>
+          <w:p>
+            <w:r>
+              <w:t>Impact</w:t>
+            </w:r>
+          </w:p>
+        </w:tc>
+        <w:tc>
+          <w:tcPr>
+            <w:tcW w:w="7752" w:type="dxa"/>
+            <w:gridSpan w:val="3"/>
+          </w:tcPr>
+          <w:p/>
+        </w:tc>
+      </w:tr>
+      <w:tr>
+        <w:tc>
+          <w:tcPr>
+            <w:tcW w:w="1824" w:type="dxa"/>
+            <w:gridSpan w:val="2"/>
+            <w:shd w:val="clear" w:color="auto" w:fill="D9D9D9" w:themeFill="background1" w:themeFillShade="D9"/>
+          </w:tcPr>
+          <w:p>
+            <w:r>
+              <w:t>Resolution</w:t>
+            </w:r>
+          </w:p>
+        </w:tc>
+        <w:tc>
+          <w:tcPr>
+            <w:tcW w:w="7752" w:type="dxa"/>
+            <w:gridSpan w:val="3"/>
+          </w:tcPr>
+          <w:p>
+            <w:pPr>
+              <w:rPr>
+                <w:b/>
+              </w:rPr>
+            </w:pPr>
+          </w:p>
+        </w:tc>
+      </w:tr>
+    </w:tbl>
+    <w:p>
+      <w:pPr>
+        <w:rPr>
+          <w:rFonts w:hint="eastAsia"/>
+          <w:lang w:eastAsia="zh-CN"/>
+        </w:rPr>
+      </w:pPr>
+    </w:p>
+    <w:tbl>
+      <w:tblPr>
+        <w:tblStyle w:val="TableGrid"/>
+        <w:tblW w:w="0" w:type="auto"/>
+        <w:tblLook w:val="04A0" w:firstRow="1" w:lastRow="0" w:firstColumn="1" w:lastColumn="0" w:noHBand="0" w:noVBand="1"/>
+      </w:tblPr>
+      <w:tblGrid>
+        <w:gridCol w:w="684"/>
+        <w:gridCol w:w="1140"/>
+        <w:gridCol w:w="4585"/>
+        <w:gridCol w:w="1818"/>
+        <w:gridCol w:w="1349"/>
+      </w:tblGrid>
+      <w:tr>
+        <w:tc>
+          <w:tcPr>
+            <w:tcW w:w="1824" w:type="dxa"/>
+            <w:gridSpan w:val="2"/>
+            <w:shd w:val="clear" w:color="auto" w:fill="D9D9D9" w:themeFill="background1" w:themeFillShade="D9"/>
+          </w:tcPr>
+          <w:p>
+            <w:r>
+              <w:t>Containing file</w:t>
+            </w:r>
+          </w:p>
+        </w:tc>
+        <w:tc>
+          <w:tcPr>
+            <w:tcW w:w="4585" w:type="dxa"/>
+            <w:shd w:val="clear" w:color="auto" w:fill="D9D9D9" w:themeFill="background1" w:themeFillShade="D9"/>
+          </w:tcPr>
+          <w:p>
+            <w:pPr>
+              <w:rPr>
+                <w:lang w:eastAsia="zh-CN"/>
+              </w:rPr>
+            </w:pPr>
+            <w:r>
+              <w:rPr>
+                <w:rFonts w:hint="eastAsia"/>
+                <w:lang w:eastAsia="zh-CN"/>
+              </w:rPr>
+              <w:t>Firmware\</w:t>
+            </w:r>
+            <w:proofErr w:type="spellStart"/>
+            <w:r>
+              <w:rPr>
+                <w:rFonts w:hint="eastAsia"/>
+                <w:lang w:eastAsia="zh-CN"/>
+              </w:rPr>
+              <w:t>sysio</w:t>
+            </w:r>
+            <w:proofErr w:type="spellEnd"/>
+            <w:r>
+              <w:rPr>
+                <w:rFonts w:hint="eastAsia"/>
+                <w:lang w:eastAsia="zh-CN"/>
+              </w:rPr>
+              <w:t>\</w:t>
+            </w:r>
+            <w:proofErr w:type="spellStart"/>
+            <w:r>
+              <w:rPr>
+                <w:rFonts w:hint="eastAsia"/>
+                <w:lang w:eastAsia="zh-CN"/>
+              </w:rPr>
+              <w:t>inpv</w:t>
+            </w:r>
+            <w:r>
+              <w:rPr>
+                <w:rFonts w:hint="eastAsia"/>
+                <w:lang w:eastAsia="zh-CN"/>
+              </w:rPr>
+              <w:t>.c</w:t>
+            </w:r>
+            <w:proofErr w:type="spellEnd"/>
+          </w:p>
+        </w:tc>
+        <w:tc>
+          <w:tcPr>
+            <w:tcW w:w="1818" w:type="dxa"/>
+            <w:shd w:val="clear" w:color="auto" w:fill="D9D9D9" w:themeFill="background1" w:themeFillShade="D9"/>
+          </w:tcPr>
+          <w:p>
+            <w:r>
+              <w:t>Review Date</w:t>
+            </w:r>
+          </w:p>
+        </w:tc>
+        <w:tc>
+          <w:tcPr>
+            <w:tcW w:w="1349" w:type="dxa"/>
+            <w:shd w:val="clear" w:color="auto" w:fill="D9D9D9" w:themeFill="background1" w:themeFillShade="D9"/>
+          </w:tcPr>
+          <w:p>
+            <w:r>
+              <w:t>Reviewer</w:t>
+            </w:r>
+          </w:p>
+        </w:tc>
+      </w:tr>
+      <w:tr>
+        <w:tc>
+          <w:tcPr>
+            <w:tcW w:w="1824" w:type="dxa"/>
+            <w:gridSpan w:val="2"/>
+          </w:tcPr>
+          <w:p>
+            <w:r>
+              <w:t>Function or data</w:t>
+            </w:r>
+          </w:p>
+        </w:tc>
+        <w:tc>
+          <w:tcPr>
+            <w:tcW w:w="4585" w:type="dxa"/>
+          </w:tcPr>
+          <w:p>
+            <w:pPr>
+              <w:rPr>
+                <w:lang w:eastAsia="zh-CN"/>
+              </w:rPr>
+            </w:pPr>
+            <w:proofErr w:type="spellStart"/>
+            <w:r>
+              <w:rPr>
+                <w:lang w:eastAsia="zh-CN"/>
+              </w:rPr>
+              <w:t>inpv_Update</w:t>
+            </w:r>
+            <w:proofErr w:type="spellEnd"/>
+            <w:r>
+              <w:rPr>
+                <w:rFonts w:hint="eastAsia"/>
+                <w:lang w:eastAsia="zh-CN"/>
+              </w:rPr>
+              <w:t xml:space="preserve"> </w:t>
+            </w:r>
+            <w:r>
+              <w:rPr>
+                <w:rFonts w:hint="eastAsia"/>
+                <w:lang w:eastAsia="zh-CN"/>
+              </w:rPr>
+              <w:t>()</w:t>
+            </w:r>
+          </w:p>
+        </w:tc>
+        <w:tc>
+          <w:tcPr>
+            <w:tcW w:w="1818" w:type="dxa"/>
+          </w:tcPr>
+          <w:p>
+            <w:r>
+              <w:t>03/</w:t>
+            </w:r>
+            <w:r>
+              <w:rPr>
+                <w:rFonts w:hint="eastAsia"/>
+                <w:lang w:eastAsia="zh-CN"/>
+              </w:rPr>
+              <w:t>18</w:t>
+            </w:r>
+            <w:r>
+              <w:t>/2014</w:t>
+            </w:r>
+          </w:p>
+        </w:tc>
+        <w:tc>
+          <w:tcPr>
+            <w:tcW w:w="1349" w:type="dxa"/>
+          </w:tcPr>
+          <w:p>
+            <w:pPr>
+              <w:rPr>
+                <w:lang w:eastAsia="zh-CN"/>
+              </w:rPr>
+            </w:pPr>
+            <w:r>
+              <w:rPr>
+                <w:rFonts w:hint="eastAsia"/>
+                <w:lang w:eastAsia="zh-CN"/>
+              </w:rPr>
+              <w:t>EJ</w:t>
+            </w:r>
+          </w:p>
+        </w:tc>
+      </w:tr>
+      <w:tr>
+        <w:trPr>
+          <w:trHeight w:val="58"/>
+        </w:trPr>
+        <w:tc>
+          <w:tcPr>
+            <w:tcW w:w="9576" w:type="dxa"/>
+            <w:gridSpan w:val="5"/>
+            <w:shd w:val="clear" w:color="auto" w:fill="595959" w:themeFill="text1" w:themeFillTint="A6"/>
+          </w:tcPr>
+          <w:p>
+            <w:pPr>
+              <w:rPr>
+                <w:sz w:val="16"/>
+                <w:szCs w:val="16"/>
+              </w:rPr>
+            </w:pPr>
+          </w:p>
+        </w:tc>
+      </w:tr>
+      <w:tr>
+        <w:tc>
+          <w:tcPr>
+            <w:tcW w:w="684" w:type="dxa"/>
+            <w:shd w:val="clear" w:color="auto" w:fill="D9D9D9" w:themeFill="background1" w:themeFillShade="D9"/>
+          </w:tcPr>
+          <w:p>
+            <w:r>
+              <w:t>TFS wit</w:t>
+            </w:r>
+          </w:p>
+        </w:tc>
+        <w:tc>
+          <w:tcPr>
+            <w:tcW w:w="1140" w:type="dxa"/>
+          </w:tcPr>
+          <w:p/>
+        </w:tc>
+        <w:tc>
+          <w:tcPr>
+            <w:tcW w:w="7752" w:type="dxa"/>
+            <w:gridSpan w:val="3"/>
+          </w:tcPr>
+          <w:p>
+            <w:pPr>
+              <w:rPr>
+                <w:lang w:eastAsia="zh-CN"/>
+              </w:rPr>
+            </w:pPr>
+            <w:r>
+              <w:t>NO FINDINGS</w:t>
+            </w:r>
+            <w:r>
+              <w:rPr>
+                <w:rFonts w:hint="eastAsia"/>
+                <w:lang w:eastAsia="zh-CN"/>
+              </w:rPr>
+              <w:t>.</w:t>
+            </w:r>
+          </w:p>
+        </w:tc>
+      </w:tr>
+      <w:tr>
+        <w:tc>
+          <w:tcPr>
+            <w:tcW w:w="1824" w:type="dxa"/>
+            <w:gridSpan w:val="2"/>
+            <w:shd w:val="clear" w:color="auto" w:fill="D9D9D9" w:themeFill="background1" w:themeFillShade="D9"/>
+          </w:tcPr>
+          <w:p>
+            <w:r>
+              <w:t>Impact</w:t>
+            </w:r>
+          </w:p>
+        </w:tc>
+        <w:tc>
+          <w:tcPr>
+            <w:tcW w:w="7752" w:type="dxa"/>
+            <w:gridSpan w:val="3"/>
+          </w:tcPr>
+          <w:p/>
+        </w:tc>
+      </w:tr>
+      <w:tr>
+        <w:tc>
+          <w:tcPr>
+            <w:tcW w:w="1824" w:type="dxa"/>
+            <w:gridSpan w:val="2"/>
+            <w:shd w:val="clear" w:color="auto" w:fill="D9D9D9" w:themeFill="background1" w:themeFillShade="D9"/>
+          </w:tcPr>
+          <w:p>
+            <w:r>
+              <w:t>Resolution</w:t>
+            </w:r>
+          </w:p>
+        </w:tc>
+        <w:tc>
+          <w:tcPr>
+            <w:tcW w:w="7752" w:type="dxa"/>
+            <w:gridSpan w:val="3"/>
+          </w:tcPr>
+          <w:p>
+            <w:pPr>
+              <w:rPr>
+                <w:b/>
+              </w:rPr>
+            </w:pPr>
+          </w:p>
+        </w:tc>
+      </w:tr>
+    </w:tbl>
+    <w:p>
+      <w:pPr>
+        <w:rPr>
+          <w:rFonts w:hint="eastAsia"/>
+          <w:lang w:eastAsia="zh-CN"/>
+        </w:rPr>
+      </w:pPr>
+    </w:p>
+    <w:tbl>
+      <w:tblPr>
+        <w:tblStyle w:val="TableGrid"/>
+        <w:tblW w:w="0" w:type="auto"/>
+        <w:tblLook w:val="04A0" w:firstRow="1" w:lastRow="0" w:firstColumn="1" w:lastColumn="0" w:noHBand="0" w:noVBand="1"/>
+      </w:tblPr>
+      <w:tblGrid>
+        <w:gridCol w:w="684"/>
+        <w:gridCol w:w="1140"/>
+        <w:gridCol w:w="4585"/>
+        <w:gridCol w:w="1818"/>
+        <w:gridCol w:w="1349"/>
+      </w:tblGrid>
+      <w:tr>
+        <w:tc>
+          <w:tcPr>
+            <w:tcW w:w="1824" w:type="dxa"/>
+            <w:gridSpan w:val="2"/>
+            <w:shd w:val="clear" w:color="auto" w:fill="D9D9D9" w:themeFill="background1" w:themeFillShade="D9"/>
+          </w:tcPr>
+          <w:p>
+            <w:r>
+              <w:t>Containing file</w:t>
+            </w:r>
+          </w:p>
+        </w:tc>
+        <w:tc>
+          <w:tcPr>
+            <w:tcW w:w="4585" w:type="dxa"/>
+            <w:shd w:val="clear" w:color="auto" w:fill="D9D9D9" w:themeFill="background1" w:themeFillShade="D9"/>
+          </w:tcPr>
+          <w:p>
+            <w:pPr>
+              <w:rPr>
+                <w:lang w:eastAsia="zh-CN"/>
+              </w:rPr>
+            </w:pPr>
+            <w:r>
+              <w:rPr>
+                <w:rFonts w:hint="eastAsia"/>
+                <w:lang w:eastAsia="zh-CN"/>
+              </w:rPr>
+              <w:t>Firmware\</w:t>
+            </w:r>
+            <w:proofErr w:type="spellStart"/>
+            <w:r>
+              <w:rPr>
+                <w:rFonts w:hint="eastAsia"/>
+                <w:lang w:eastAsia="zh-CN"/>
+              </w:rPr>
+              <w:t>sysio</w:t>
+            </w:r>
+            <w:proofErr w:type="spellEnd"/>
+            <w:r>
+              <w:rPr>
+                <w:rFonts w:hint="eastAsia"/>
+                <w:lang w:eastAsia="zh-CN"/>
+              </w:rPr>
+              <w:t>\</w:t>
+            </w:r>
+            <w:proofErr w:type="spellStart"/>
+            <w:r>
+              <w:rPr>
+                <w:rFonts w:hint="eastAsia"/>
+                <w:lang w:eastAsia="zh-CN"/>
+              </w:rPr>
+              <w:t>posint</w:t>
+            </w:r>
+            <w:r>
+              <w:rPr>
+                <w:rFonts w:hint="eastAsia"/>
+                <w:lang w:eastAsia="zh-CN"/>
+              </w:rPr>
+              <w:t>.c</w:t>
+            </w:r>
+            <w:proofErr w:type="spellEnd"/>
+          </w:p>
+        </w:tc>
+        <w:tc>
+          <w:tcPr>
+            <w:tcW w:w="1818" w:type="dxa"/>
+            <w:shd w:val="clear" w:color="auto" w:fill="D9D9D9" w:themeFill="background1" w:themeFillShade="D9"/>
+          </w:tcPr>
+          <w:p>
+            <w:r>
+              <w:t>Review Date</w:t>
+            </w:r>
+          </w:p>
+        </w:tc>
+        <w:tc>
+          <w:tcPr>
+            <w:tcW w:w="1349" w:type="dxa"/>
+            <w:shd w:val="clear" w:color="auto" w:fill="D9D9D9" w:themeFill="background1" w:themeFillShade="D9"/>
+          </w:tcPr>
+          <w:p>
+            <w:r>
+              <w:t>Reviewer</w:t>
+            </w:r>
+          </w:p>
+        </w:tc>
+      </w:tr>
+      <w:tr>
+        <w:tc>
+          <w:tcPr>
+            <w:tcW w:w="1824" w:type="dxa"/>
+            <w:gridSpan w:val="2"/>
+          </w:tcPr>
+          <w:p>
+            <w:r>
+              <w:t>Function or data</w:t>
+            </w:r>
+          </w:p>
+        </w:tc>
+        <w:tc>
+          <w:tcPr>
+            <w:tcW w:w="4585" w:type="dxa"/>
+          </w:tcPr>
+          <w:p>
+            <w:pPr>
+              <w:rPr>
+                <w:lang w:eastAsia="zh-CN"/>
+              </w:rPr>
+            </w:pPr>
+            <w:proofErr w:type="spellStart"/>
+            <w:r>
+              <w:rPr>
+                <w:lang w:eastAsia="zh-CN"/>
+              </w:rPr>
+              <w:t>posint_Update</w:t>
+            </w:r>
+            <w:proofErr w:type="spellEnd"/>
+            <w:r>
+              <w:rPr>
+                <w:rFonts w:hint="eastAsia"/>
+                <w:lang w:eastAsia="zh-CN"/>
+              </w:rPr>
+              <w:t xml:space="preserve"> </w:t>
+            </w:r>
+            <w:r>
+              <w:rPr>
+                <w:rFonts w:hint="eastAsia"/>
+                <w:lang w:eastAsia="zh-CN"/>
+              </w:rPr>
+              <w:t>()</w:t>
+            </w:r>
+          </w:p>
+        </w:tc>
+        <w:tc>
+          <w:tcPr>
+            <w:tcW w:w="1818" w:type="dxa"/>
+          </w:tcPr>
+          <w:p>
+            <w:r>
+              <w:t>03/</w:t>
+            </w:r>
+            <w:r>
+              <w:rPr>
+                <w:rFonts w:hint="eastAsia"/>
+                <w:lang w:eastAsia="zh-CN"/>
+              </w:rPr>
+              <w:t>18</w:t>
+            </w:r>
+            <w:r>
+              <w:t>/2014</w:t>
+            </w:r>
+          </w:p>
+        </w:tc>
+        <w:tc>
+          <w:tcPr>
+            <w:tcW w:w="1349" w:type="dxa"/>
+          </w:tcPr>
+          <w:p>
+            <w:pPr>
+              <w:rPr>
+                <w:lang w:eastAsia="zh-CN"/>
+              </w:rPr>
+            </w:pPr>
+            <w:r>
+              <w:rPr>
+                <w:rFonts w:hint="eastAsia"/>
+                <w:lang w:eastAsia="zh-CN"/>
+              </w:rPr>
+              <w:t>EJ</w:t>
+            </w:r>
+          </w:p>
+        </w:tc>
+      </w:tr>
+      <w:tr>
+        <w:trPr>
+          <w:trHeight w:val="58"/>
+        </w:trPr>
+        <w:tc>
+          <w:tcPr>
+            <w:tcW w:w="9576" w:type="dxa"/>
+            <w:gridSpan w:val="5"/>
+            <w:shd w:val="clear" w:color="auto" w:fill="595959" w:themeFill="text1" w:themeFillTint="A6"/>
+          </w:tcPr>
+          <w:p>
+            <w:pPr>
+              <w:rPr>
+                <w:sz w:val="16"/>
+                <w:szCs w:val="16"/>
+              </w:rPr>
+            </w:pPr>
+          </w:p>
+        </w:tc>
+      </w:tr>
+      <w:tr>
+        <w:tc>
+          <w:tcPr>
+            <w:tcW w:w="684" w:type="dxa"/>
+            <w:shd w:val="clear" w:color="auto" w:fill="D9D9D9" w:themeFill="background1" w:themeFillShade="D9"/>
+          </w:tcPr>
+          <w:p>
+            <w:r>
+              <w:t>TFS wit</w:t>
+            </w:r>
+          </w:p>
+        </w:tc>
+        <w:tc>
+          <w:tcPr>
+            <w:tcW w:w="1140" w:type="dxa"/>
+          </w:tcPr>
+          <w:p/>
+        </w:tc>
+        <w:tc>
+          <w:tcPr>
+            <w:tcW w:w="7752" w:type="dxa"/>
+            <w:gridSpan w:val="3"/>
+          </w:tcPr>
+          <w:p>
+            <w:pPr>
+              <w:rPr>
+                <w:lang w:eastAsia="zh-CN"/>
+              </w:rPr>
+            </w:pPr>
+            <w:r>
+              <w:t>NO FINDINGS</w:t>
+            </w:r>
+            <w:r>
+              <w:rPr>
+                <w:rFonts w:hint="eastAsia"/>
+                <w:lang w:eastAsia="zh-CN"/>
+              </w:rPr>
+              <w:t>.</w:t>
+            </w:r>
+          </w:p>
+        </w:tc>
+      </w:tr>
+      <w:tr>
+        <w:tc>
+          <w:tcPr>
+            <w:tcW w:w="1824" w:type="dxa"/>
+            <w:gridSpan w:val="2"/>
+            <w:shd w:val="clear" w:color="auto" w:fill="D9D9D9" w:themeFill="background1" w:themeFillShade="D9"/>
+          </w:tcPr>
+          <w:p>
+            <w:r>
+              <w:t>Impact</w:t>
+            </w:r>
+          </w:p>
+        </w:tc>
+        <w:tc>
+          <w:tcPr>
+            <w:tcW w:w="7752" w:type="dxa"/>
+            <w:gridSpan w:val="3"/>
+          </w:tcPr>
+          <w:p/>
+        </w:tc>
+      </w:tr>
+      <w:tr>
+        <w:tc>
+          <w:tcPr>
+            <w:tcW w:w="1824" w:type="dxa"/>
+            <w:gridSpan w:val="2"/>
+            <w:shd w:val="clear" w:color="auto" w:fill="D9D9D9" w:themeFill="background1" w:themeFillShade="D9"/>
+          </w:tcPr>
+          <w:p>
+            <w:r>
+              <w:t>Resolution</w:t>
+            </w:r>
+          </w:p>
+        </w:tc>
+        <w:tc>
+          <w:tcPr>
+            <w:tcW w:w="7752" w:type="dxa"/>
+            <w:gridSpan w:val="3"/>
+          </w:tcPr>
+          <w:p>
+            <w:pPr>
+              <w:rPr>
+                <w:b/>
+              </w:rPr>
+            </w:pPr>
+          </w:p>
+        </w:tc>
+      </w:tr>
+    </w:tbl>
+    <w:p>
+      <w:pPr>
+        <w:rPr>
+          <w:rFonts w:hint="eastAsia"/>
+          <w:lang w:eastAsia="zh-CN"/>
+        </w:rPr>
+      </w:pPr>
+    </w:p>
+    <w:tbl>
+      <w:tblPr>
+        <w:tblStyle w:val="TableGrid"/>
+        <w:tblW w:w="0" w:type="auto"/>
+        <w:tblLook w:val="04A0" w:firstRow="1" w:lastRow="0" w:firstColumn="1" w:lastColumn="0" w:noHBand="0" w:noVBand="1"/>
+      </w:tblPr>
+      <w:tblGrid>
+        <w:gridCol w:w="684"/>
+        <w:gridCol w:w="1140"/>
+        <w:gridCol w:w="4585"/>
+        <w:gridCol w:w="1818"/>
+        <w:gridCol w:w="1349"/>
+      </w:tblGrid>
+      <w:tr>
+        <w:tc>
+          <w:tcPr>
+            <w:tcW w:w="1824" w:type="dxa"/>
+            <w:gridSpan w:val="2"/>
+            <w:shd w:val="clear" w:color="auto" w:fill="D9D9D9" w:themeFill="background1" w:themeFillShade="D9"/>
+          </w:tcPr>
+          <w:p>
+            <w:r>
+              <w:t>Containing file</w:t>
+            </w:r>
+          </w:p>
+        </w:tc>
+        <w:tc>
+          <w:tcPr>
+            <w:tcW w:w="4585" w:type="dxa"/>
+            <w:shd w:val="clear" w:color="auto" w:fill="D9D9D9" w:themeFill="background1" w:themeFillShade="D9"/>
+          </w:tcPr>
+          <w:p>
+            <w:pPr>
+              <w:rPr>
+                <w:lang w:eastAsia="zh-CN"/>
+              </w:rPr>
+            </w:pPr>
+            <w:r>
+              <w:rPr>
+                <w:rFonts w:hint="eastAsia"/>
+                <w:lang w:eastAsia="zh-CN"/>
+              </w:rPr>
+              <w:t>Firmware\</w:t>
+            </w:r>
+            <w:proofErr w:type="spellStart"/>
+            <w:r>
+              <w:rPr>
+                <w:rFonts w:hint="eastAsia"/>
+                <w:lang w:eastAsia="zh-CN"/>
+              </w:rPr>
+              <w:t>sysio</w:t>
+            </w:r>
+            <w:proofErr w:type="spellEnd"/>
+            <w:r>
+              <w:rPr>
+                <w:rFonts w:hint="eastAsia"/>
+                <w:lang w:eastAsia="zh-CN"/>
+              </w:rPr>
+              <w:t>\</w:t>
+            </w:r>
+            <w:proofErr w:type="spellStart"/>
+            <w:r>
+              <w:rPr>
+                <w:rFonts w:hint="eastAsia"/>
+                <w:lang w:eastAsia="zh-CN"/>
+              </w:rPr>
+              <w:t>ipcurr</w:t>
+            </w:r>
+            <w:r>
+              <w:rPr>
+                <w:rFonts w:hint="eastAsia"/>
+                <w:lang w:eastAsia="zh-CN"/>
+              </w:rPr>
+              <w:t>.c</w:t>
+            </w:r>
+            <w:proofErr w:type="spellEnd"/>
+          </w:p>
+        </w:tc>
+        <w:tc>
+          <w:tcPr>
+            <w:tcW w:w="1818" w:type="dxa"/>
+            <w:shd w:val="clear" w:color="auto" w:fill="D9D9D9" w:themeFill="background1" w:themeFillShade="D9"/>
+          </w:tcPr>
+          <w:p>
+            <w:r>
+              <w:t>Review Date</w:t>
+            </w:r>
+          </w:p>
+        </w:tc>
+        <w:tc>
+          <w:tcPr>
+            <w:tcW w:w="1349" w:type="dxa"/>
+            <w:shd w:val="clear" w:color="auto" w:fill="D9D9D9" w:themeFill="background1" w:themeFillShade="D9"/>
+          </w:tcPr>
+          <w:p>
+            <w:r>
+              <w:t>Reviewer</w:t>
+            </w:r>
+          </w:p>
+        </w:tc>
+      </w:tr>
+      <w:tr>
+        <w:tc>
+          <w:tcPr>
+            <w:tcW w:w="1824" w:type="dxa"/>
+            <w:gridSpan w:val="2"/>
+          </w:tcPr>
+          <w:p>
+            <w:r>
+              <w:t>Function or data</w:t>
+            </w:r>
+          </w:p>
+        </w:tc>
+        <w:tc>
+          <w:tcPr>
+            <w:tcW w:w="4585" w:type="dxa"/>
+          </w:tcPr>
+          <w:p>
+            <w:pPr>
+              <w:rPr>
+                <w:lang w:eastAsia="zh-CN"/>
+              </w:rPr>
+            </w:pPr>
+            <w:proofErr w:type="spellStart"/>
+            <w:r>
+              <w:rPr>
+                <w:lang w:eastAsia="zh-CN"/>
+              </w:rPr>
+              <w:t>ipcurr_Update</w:t>
+            </w:r>
+            <w:proofErr w:type="spellEnd"/>
+            <w:r>
+              <w:rPr>
+                <w:rFonts w:hint="eastAsia"/>
+                <w:lang w:eastAsia="zh-CN"/>
+              </w:rPr>
+              <w:t xml:space="preserve"> </w:t>
+            </w:r>
+            <w:r>
+              <w:rPr>
+                <w:rFonts w:hint="eastAsia"/>
+                <w:lang w:eastAsia="zh-CN"/>
+              </w:rPr>
+              <w:t>()</w:t>
+            </w:r>
+          </w:p>
+        </w:tc>
+        <w:tc>
+          <w:tcPr>
+            <w:tcW w:w="1818" w:type="dxa"/>
+          </w:tcPr>
+          <w:p>
+            <w:r>
+              <w:t>03/</w:t>
+            </w:r>
+            <w:r>
+              <w:rPr>
+                <w:rFonts w:hint="eastAsia"/>
+                <w:lang w:eastAsia="zh-CN"/>
+              </w:rPr>
+              <w:t>18</w:t>
+            </w:r>
+            <w:r>
+              <w:t>/2014</w:t>
+            </w:r>
+          </w:p>
+        </w:tc>
+        <w:tc>
+          <w:tcPr>
+            <w:tcW w:w="1349" w:type="dxa"/>
+          </w:tcPr>
+          <w:p>
+            <w:pPr>
+              <w:rPr>
+                <w:lang w:eastAsia="zh-CN"/>
+              </w:rPr>
+            </w:pPr>
+            <w:r>
+              <w:rPr>
+                <w:rFonts w:hint="eastAsia"/>
+                <w:lang w:eastAsia="zh-CN"/>
+              </w:rPr>
+              <w:t>EJ</w:t>
+            </w:r>
+          </w:p>
+        </w:tc>
+      </w:tr>
+      <w:tr>
+        <w:trPr>
+          <w:trHeight w:val="58"/>
+        </w:trPr>
+        <w:tc>
+          <w:tcPr>
+            <w:tcW w:w="9576" w:type="dxa"/>
+            <w:gridSpan w:val="5"/>
+            <w:shd w:val="clear" w:color="auto" w:fill="595959" w:themeFill="text1" w:themeFillTint="A6"/>
+          </w:tcPr>
+          <w:p>
+            <w:pPr>
+              <w:rPr>
+                <w:sz w:val="16"/>
+                <w:szCs w:val="16"/>
+              </w:rPr>
+            </w:pPr>
+          </w:p>
+        </w:tc>
+      </w:tr>
+      <w:tr>
+        <w:tc>
+          <w:tcPr>
+            <w:tcW w:w="684" w:type="dxa"/>
+            <w:shd w:val="clear" w:color="auto" w:fill="D9D9D9" w:themeFill="background1" w:themeFillShade="D9"/>
+          </w:tcPr>
+          <w:p>
+            <w:r>
+              <w:t>TFS wit</w:t>
+            </w:r>
+          </w:p>
+        </w:tc>
+        <w:tc>
+          <w:tcPr>
+            <w:tcW w:w="1140" w:type="dxa"/>
+          </w:tcPr>
+          <w:p/>
+        </w:tc>
+        <w:tc>
+          <w:tcPr>
+            <w:tcW w:w="7752" w:type="dxa"/>
+            <w:gridSpan w:val="3"/>
+          </w:tcPr>
+          <w:p>
+            <w:pPr>
+              <w:rPr>
+                <w:lang w:eastAsia="zh-CN"/>
+              </w:rPr>
+            </w:pPr>
+            <w:r>
+              <w:t>NO FINDINGS</w:t>
+            </w:r>
+            <w:r>
+              <w:rPr>
+                <w:rFonts w:hint="eastAsia"/>
+                <w:lang w:eastAsia="zh-CN"/>
+              </w:rPr>
+              <w:t>.</w:t>
+            </w:r>
+          </w:p>
+        </w:tc>
+      </w:tr>
+      <w:tr>
+        <w:tc>
+          <w:tcPr>
+            <w:tcW w:w="1824" w:type="dxa"/>
+            <w:gridSpan w:val="2"/>
+            <w:shd w:val="clear" w:color="auto" w:fill="D9D9D9" w:themeFill="background1" w:themeFillShade="D9"/>
+          </w:tcPr>
+          <w:p>
+            <w:r>
+              <w:t>Impact</w:t>
+            </w:r>
+          </w:p>
+        </w:tc>
+        <w:tc>
+          <w:tcPr>
+            <w:tcW w:w="7752" w:type="dxa"/>
+            <w:gridSpan w:val="3"/>
+          </w:tcPr>
+          <w:p/>
+        </w:tc>
+      </w:tr>
+      <w:tr>
+        <w:tc>
+          <w:tcPr>
+            <w:tcW w:w="1824" w:type="dxa"/>
+            <w:gridSpan w:val="2"/>
+            <w:shd w:val="clear" w:color="auto" w:fill="D9D9D9" w:themeFill="background1" w:themeFillShade="D9"/>
+          </w:tcPr>
+          <w:p>
+            <w:r>
+              <w:t>Resolution</w:t>
+            </w:r>
+          </w:p>
+        </w:tc>
+        <w:tc>
+          <w:tcPr>
+            <w:tcW w:w="7752" w:type="dxa"/>
+            <w:gridSpan w:val="3"/>
+          </w:tcPr>
+          <w:p>
+            <w:pPr>
+              <w:rPr>
+                <w:b/>
+              </w:rPr>
+            </w:pPr>
+          </w:p>
+        </w:tc>
+      </w:tr>
+    </w:tbl>
+    <w:p>
+      <w:pPr>
+        <w:rPr>
+          <w:rFonts w:hint="eastAsia"/>
+          <w:lang w:eastAsia="zh-CN"/>
+        </w:rPr>
+      </w:pPr>
+    </w:p>
+    <w:tbl>
+      <w:tblPr>
+        <w:tblStyle w:val="TableGrid"/>
+        <w:tblW w:w="0" w:type="auto"/>
+        <w:tblLook w:val="04A0" w:firstRow="1" w:lastRow="0" w:firstColumn="1" w:lastColumn="0" w:noHBand="0" w:noVBand="1"/>
+      </w:tblPr>
+      <w:tblGrid>
+        <w:gridCol w:w="684"/>
+        <w:gridCol w:w="1140"/>
+        <w:gridCol w:w="4585"/>
+        <w:gridCol w:w="1818"/>
+        <w:gridCol w:w="1349"/>
+      </w:tblGrid>
+      <w:tr>
+        <w:tc>
+          <w:tcPr>
+            <w:tcW w:w="1824" w:type="dxa"/>
+            <w:gridSpan w:val="2"/>
+            <w:shd w:val="clear" w:color="auto" w:fill="D9D9D9" w:themeFill="background1" w:themeFillShade="D9"/>
+          </w:tcPr>
+          <w:p>
+            <w:r>
+              <w:lastRenderedPageBreak/>
+              <w:t>Containing file</w:t>
+            </w:r>
+          </w:p>
+        </w:tc>
+        <w:tc>
+          <w:tcPr>
+            <w:tcW w:w="4585" w:type="dxa"/>
+            <w:shd w:val="clear" w:color="auto" w:fill="D9D9D9" w:themeFill="background1" w:themeFillShade="D9"/>
+          </w:tcPr>
+          <w:p>
+            <w:pPr>
+              <w:rPr>
+                <w:lang w:eastAsia="zh-CN"/>
+              </w:rPr>
+            </w:pPr>
+            <w:r>
+              <w:rPr>
+                <w:rFonts w:hint="eastAsia"/>
+                <w:lang w:eastAsia="zh-CN"/>
+              </w:rPr>
+              <w:t>Firmware\</w:t>
+            </w:r>
+            <w:proofErr w:type="spellStart"/>
+            <w:r>
+              <w:rPr>
+                <w:rFonts w:hint="eastAsia"/>
+                <w:lang w:eastAsia="zh-CN"/>
+              </w:rPr>
+              <w:t>sysio</w:t>
+            </w:r>
+            <w:proofErr w:type="spellEnd"/>
+            <w:r>
+              <w:rPr>
+                <w:rFonts w:hint="eastAsia"/>
+                <w:lang w:eastAsia="zh-CN"/>
+              </w:rPr>
+              <w:t>\</w:t>
+            </w:r>
+            <w:proofErr w:type="spellStart"/>
+            <w:r>
+              <w:rPr>
+                <w:rFonts w:hint="eastAsia"/>
+                <w:lang w:eastAsia="zh-CN"/>
+              </w:rPr>
+              <w:t>posext</w:t>
+            </w:r>
+            <w:r>
+              <w:rPr>
+                <w:rFonts w:hint="eastAsia"/>
+                <w:lang w:eastAsia="zh-CN"/>
+              </w:rPr>
+              <w:t>.c</w:t>
+            </w:r>
+            <w:proofErr w:type="spellEnd"/>
+          </w:p>
+        </w:tc>
+        <w:tc>
+          <w:tcPr>
+            <w:tcW w:w="1818" w:type="dxa"/>
+            <w:shd w:val="clear" w:color="auto" w:fill="D9D9D9" w:themeFill="background1" w:themeFillShade="D9"/>
+          </w:tcPr>
+          <w:p>
+            <w:r>
+              <w:t>Review Date</w:t>
+            </w:r>
+          </w:p>
+        </w:tc>
+        <w:tc>
+          <w:tcPr>
+            <w:tcW w:w="1349" w:type="dxa"/>
+            <w:shd w:val="clear" w:color="auto" w:fill="D9D9D9" w:themeFill="background1" w:themeFillShade="D9"/>
+          </w:tcPr>
+          <w:p>
+            <w:r>
+              <w:t>Reviewer</w:t>
+            </w:r>
+          </w:p>
+        </w:tc>
+      </w:tr>
+      <w:tr>
+        <w:tc>
+          <w:tcPr>
+            <w:tcW w:w="1824" w:type="dxa"/>
+            <w:gridSpan w:val="2"/>
+          </w:tcPr>
+          <w:p>
+            <w:r>
+              <w:t>Function or data</w:t>
+            </w:r>
+          </w:p>
+        </w:tc>
+        <w:tc>
+          <w:tcPr>
+            <w:tcW w:w="4585" w:type="dxa"/>
+          </w:tcPr>
+          <w:p>
+            <w:pPr>
+              <w:rPr>
+                <w:lang w:eastAsia="zh-CN"/>
+              </w:rPr>
+            </w:pPr>
+            <w:proofErr w:type="spellStart"/>
+            <w:r>
+              <w:rPr>
+                <w:lang w:eastAsia="zh-CN"/>
+              </w:rPr>
+              <w:t>posext_Update</w:t>
+            </w:r>
+            <w:proofErr w:type="spellEnd"/>
+            <w:r>
+              <w:rPr>
+                <w:rFonts w:hint="eastAsia"/>
+                <w:lang w:eastAsia="zh-CN"/>
+              </w:rPr>
+              <w:t xml:space="preserve"> </w:t>
+            </w:r>
+            <w:r>
+              <w:rPr>
+                <w:rFonts w:hint="eastAsia"/>
+                <w:lang w:eastAsia="zh-CN"/>
+              </w:rPr>
+              <w:t>()</w:t>
+            </w:r>
+          </w:p>
+        </w:tc>
+        <w:tc>
+          <w:tcPr>
+            <w:tcW w:w="1818" w:type="dxa"/>
+          </w:tcPr>
+          <w:p>
+            <w:r>
+              <w:t>03/</w:t>
+            </w:r>
+            <w:r>
+              <w:rPr>
+                <w:rFonts w:hint="eastAsia"/>
+                <w:lang w:eastAsia="zh-CN"/>
+              </w:rPr>
+              <w:t>18</w:t>
+            </w:r>
+            <w:r>
+              <w:t>/2014</w:t>
+            </w:r>
+          </w:p>
+        </w:tc>
+        <w:tc>
+          <w:tcPr>
+            <w:tcW w:w="1349" w:type="dxa"/>
+          </w:tcPr>
+          <w:p>
+            <w:pPr>
+              <w:rPr>
+                <w:lang w:eastAsia="zh-CN"/>
+              </w:rPr>
+            </w:pPr>
+            <w:r>
+              <w:rPr>
+                <w:rFonts w:hint="eastAsia"/>
+                <w:lang w:eastAsia="zh-CN"/>
+              </w:rPr>
+              <w:t>EJ</w:t>
+            </w:r>
+          </w:p>
+        </w:tc>
+      </w:tr>
+      <w:tr>
+        <w:trPr>
+          <w:trHeight w:val="58"/>
+        </w:trPr>
+        <w:tc>
+          <w:tcPr>
+            <w:tcW w:w="9576" w:type="dxa"/>
+            <w:gridSpan w:val="5"/>
+            <w:shd w:val="clear" w:color="auto" w:fill="595959" w:themeFill="text1" w:themeFillTint="A6"/>
+          </w:tcPr>
+          <w:p>
+            <w:pPr>
+              <w:rPr>
+                <w:sz w:val="16"/>
+                <w:szCs w:val="16"/>
+              </w:rPr>
+            </w:pPr>
+          </w:p>
+        </w:tc>
+      </w:tr>
+      <w:tr>
+        <w:tc>
+          <w:tcPr>
+            <w:tcW w:w="684" w:type="dxa"/>
+            <w:shd w:val="clear" w:color="auto" w:fill="D9D9D9" w:themeFill="background1" w:themeFillShade="D9"/>
+          </w:tcPr>
+          <w:p>
+            <w:r>
+              <w:t>TFS wit</w:t>
+            </w:r>
+          </w:p>
+        </w:tc>
+        <w:tc>
+          <w:tcPr>
+            <w:tcW w:w="1140" w:type="dxa"/>
+          </w:tcPr>
+          <w:p/>
+        </w:tc>
+        <w:tc>
+          <w:tcPr>
+            <w:tcW w:w="7752" w:type="dxa"/>
+            <w:gridSpan w:val="3"/>
+          </w:tcPr>
+          <w:p>
+            <w:pPr>
+              <w:rPr>
+                <w:lang w:eastAsia="zh-CN"/>
+              </w:rPr>
+            </w:pPr>
+            <w:r>
+              <w:t>NO FINDINGS</w:t>
+            </w:r>
+            <w:r>
+              <w:rPr>
+                <w:rFonts w:hint="eastAsia"/>
+                <w:lang w:eastAsia="zh-CN"/>
+              </w:rPr>
+              <w:t>.</w:t>
+            </w:r>
+          </w:p>
+        </w:tc>
+      </w:tr>
+      <w:tr>
+        <w:tc>
+          <w:tcPr>
+            <w:tcW w:w="1824" w:type="dxa"/>
+            <w:gridSpan w:val="2"/>
+            <w:shd w:val="clear" w:color="auto" w:fill="D9D9D9" w:themeFill="background1" w:themeFillShade="D9"/>
+          </w:tcPr>
+          <w:p>
+            <w:r>
+              <w:t>Impact</w:t>
+            </w:r>
+          </w:p>
+        </w:tc>
+        <w:tc>
+          <w:tcPr>
+            <w:tcW w:w="7752" w:type="dxa"/>
+            <w:gridSpan w:val="3"/>
+          </w:tcPr>
+          <w:p/>
+        </w:tc>
+      </w:tr>
+      <w:tr>
+        <w:tc>
+          <w:tcPr>
+            <w:tcW w:w="1824" w:type="dxa"/>
+            <w:gridSpan w:val="2"/>
+            <w:shd w:val="clear" w:color="auto" w:fill="D9D9D9" w:themeFill="background1" w:themeFillShade="D9"/>
+          </w:tcPr>
+          <w:p>
+            <w:r>
+              <w:t>Resolution</w:t>
+            </w:r>
+          </w:p>
+        </w:tc>
+        <w:tc>
+          <w:tcPr>
+            <w:tcW w:w="7752" w:type="dxa"/>
+            <w:gridSpan w:val="3"/>
+          </w:tcPr>
+          <w:p>
+            <w:pPr>
+              <w:rPr>
+                <w:b/>
+              </w:rPr>
+            </w:pPr>
+          </w:p>
+        </w:tc>
+      </w:tr>
+    </w:tbl>
+    <w:p>
+      <w:pPr>
+        <w:rPr>
+          <w:lang w:eastAsia="zh-CN"/>
+        </w:rPr>
+      </w:pPr>
+    </w:p>
+    <w:p>
+      <w:pPr>
+        <w:rPr>
+          <w:rFonts w:hint="eastAsia"/>
+          <w:lang w:eastAsia="zh-CN"/>
+        </w:rPr>
+      </w:pPr>
+    </w:p>
+    <w:p>
+      <w:pPr>
+        <w:rPr>
+          <w:lang w:eastAsia="zh-CN"/>
+        </w:rPr>
+      </w:pPr>
+    </w:p>
+    <w:p>
+      <w:pPr>
+        <w:rPr>
+          <w:lang w:eastAsia="zh-CN"/>
+        </w:rPr>
+      </w:pPr>
     </w:p>
     <w:sectPr>
       <w:pgSz w:w="12240" w:h="15840"/>
@@ -3577,7 +5580,7 @@
 </file>
 
 <file path=customXml/itemProps1.xml><?xml version="1.0" encoding="utf-8"?>
-<ds:datastoreItem xmlns:ds="http://schemas.openxmlformats.org/officeDocument/2006/customXml" ds:itemID="{ECB75301-6730-49B1-A04F-DA82F797A39A}">
+<ds:datastoreItem xmlns:ds="http://schemas.openxmlformats.org/officeDocument/2006/customXml" ds:itemID="{936AF0D0-17F0-46F1-A179-7F16A9831261}">
   <ds:schemaRefs>
     <ds:schemaRef ds:uri="http://schemas.openxmlformats.org/officeDocument/2006/bibliography"/>
   </ds:schemaRefs>

</xml_diff>